<commit_message>
Atas de Reunião da Sprint 6 atualizadas
</commit_message>
<xml_diff>
--- a/docs/project/STE_AR_AtasDeReuniao/STE_AR_SPRINT-06.docx
+++ b/docs/project/STE_AR_AtasDeReuniao/STE_AR_SPRINT-06.docx
@@ -3669,7 +3669,7 @@
           <w:szCs w:val="22"/>
           <w:lang w:eastAsia="en-US"/>
         </w:rPr>
-        <w:t>2</w:t>
+        <w:t>1</w:t>
       </w:r>
     </w:p>
     <w:p>
@@ -3941,6 +3941,20 @@
                 <w:sz w:val="20"/>
               </w:rPr>
             </w:pPr>
+            <w:r>
+              <w:rPr>
+                <w:rFonts w:ascii="Arial" w:hAnsi="Arial" w:cs="Arial"/>
+                <w:sz w:val="20"/>
+              </w:rPr>
+              <w:t>12/12</w:t>
+            </w:r>
+            <w:r>
+              <w:rPr>
+                <w:rFonts w:ascii="Arial" w:hAnsi="Arial" w:cs="Arial"/>
+                <w:sz w:val="20"/>
+              </w:rPr>
+              <w:t>/16</w:t>
+            </w:r>
           </w:p>
         </w:tc>
         <w:tc>
@@ -3955,6 +3969,13 @@
                 <w:sz w:val="20"/>
               </w:rPr>
             </w:pPr>
+            <w:r>
+              <w:rPr>
+                <w:rFonts w:ascii="Arial" w:hAnsi="Arial" w:cs="Arial"/>
+                <w:sz w:val="20"/>
+              </w:rPr>
+              <w:t>1.1</w:t>
+            </w:r>
           </w:p>
         </w:tc>
         <w:tc>
@@ -3969,6 +3990,13 @@
                 <w:sz w:val="20"/>
               </w:rPr>
             </w:pPr>
+            <w:r>
+              <w:rPr>
+                <w:rFonts w:ascii="Arial" w:hAnsi="Arial" w:cs="Arial"/>
+                <w:sz w:val="20"/>
+              </w:rPr>
+              <w:t>Atualização do documento</w:t>
+            </w:r>
           </w:p>
         </w:tc>
         <w:tc>
@@ -3983,6 +4011,13 @@
                 <w:sz w:val="20"/>
               </w:rPr>
             </w:pPr>
+            <w:r>
+              <w:rPr>
+                <w:rFonts w:ascii="Arial" w:hAnsi="Arial" w:cs="Arial"/>
+                <w:sz w:val="20"/>
+              </w:rPr>
+              <w:t>Tiago Damascena</w:t>
+            </w:r>
           </w:p>
         </w:tc>
       </w:tr>
@@ -4232,16 +4267,14 @@
         </w:rPr>
         <w:t xml:space="preserve">As tarefas que definem o que deve ser feito para a realização de cada história de usuário foram cadastradas no GitHub e estão </w:t>
       </w:r>
-      <w:proofErr w:type="spellStart"/>
       <w:r>
         <w:rPr>
           <w:color w:val="000000"/>
           <w:szCs w:val="24"/>
           <w:shd w:val="clear" w:color="auto" w:fill="FFFFFF"/>
         </w:rPr>
-        <w:t>a</w:t>
-      </w:r>
-      <w:proofErr w:type="spellEnd"/>
+        <w:t>à</w:t>
+      </w:r>
       <w:r>
         <w:rPr>
           <w:color w:val="000000"/>
@@ -4250,8 +4283,6 @@
         </w:rPr>
         <w:t xml:space="preserve"> disposição da Equipe para serem escolhidas e desenvolvidas.</w:t>
       </w:r>
-      <w:bookmarkStart w:id="0" w:name="_GoBack"/>
-      <w:bookmarkEnd w:id="0"/>
     </w:p>
     <w:p>
       <w:pPr>
@@ -4306,12 +4337,183 @@
           <w:sz w:val="28"/>
           <w:szCs w:val="26"/>
         </w:rPr>
-        <w:t>19/05/06</w:t>
+        <w:t>09/12</w:t>
+      </w:r>
+      <w:r>
+        <w:rPr>
+          <w:rFonts w:ascii="Arial" w:hAnsi="Arial" w:cs="Arial"/>
+          <w:b/>
+          <w:sz w:val="28"/>
+          <w:szCs w:val="26"/>
+        </w:rPr>
+        <w:t>/</w:t>
+      </w:r>
+      <w:r>
+        <w:rPr>
+          <w:rFonts w:ascii="Arial" w:hAnsi="Arial" w:cs="Arial"/>
+          <w:b/>
+          <w:sz w:val="28"/>
+          <w:szCs w:val="26"/>
+        </w:rPr>
+        <w:t>201</w:t>
+      </w:r>
+      <w:r>
+        <w:rPr>
+          <w:rFonts w:ascii="Arial" w:hAnsi="Arial" w:cs="Arial"/>
+          <w:b/>
+          <w:sz w:val="28"/>
+          <w:szCs w:val="26"/>
+        </w:rPr>
+        <w:t>6</w:t>
       </w:r>
     </w:p>
     <w:p>
       <w:r>
-        <w:t>Não ocorrido ainda.</w:t>
+        <w:t>Nessa Sprint a equipe ficou focada na parte de organização e projeto devido a reabertura do projeto após um longo período de tempo, devida a isso as principais atividades desenvolvidas pela equipe foram:</w:t>
+      </w:r>
+    </w:p>
+    <w:p>
+      <w:pPr>
+        <w:pStyle w:val="PargrafodaLista"/>
+        <w:numPr>
+          <w:ilvl w:val="0"/>
+          <w:numId w:val="2"/>
+        </w:numPr>
+      </w:pPr>
+      <w:r>
+        <w:t>Definir os artefatos necessários ao projeto como os requisitos, cronograma, atas de reunião, definição e monitoramento dos riscos</w:t>
+      </w:r>
+      <w:r>
+        <w:t xml:space="preserve"> </w:t>
+      </w:r>
+      <w:r>
+        <w:t>entre outros artefatos requeridos pelo processo.</w:t>
+      </w:r>
+    </w:p>
+    <w:p>
+      <w:pPr>
+        <w:pStyle w:val="PargrafodaLista"/>
+        <w:numPr>
+          <w:ilvl w:val="0"/>
+          <w:numId w:val="2"/>
+        </w:numPr>
+      </w:pPr>
+      <w:r>
+        <w:t>D</w:t>
+      </w:r>
+      <w:r>
+        <w:t>efinição de um novo modelo de gerência de configuração que pudesse aproveitar ao máximo as funcionalidades fornecidas pela ferramenta GitHub</w:t>
+      </w:r>
+      <w:r>
+        <w:t>.</w:t>
+      </w:r>
+    </w:p>
+    <w:p>
+      <w:pPr>
+        <w:pStyle w:val="PargrafodaLista"/>
+        <w:numPr>
+          <w:ilvl w:val="0"/>
+          <w:numId w:val="2"/>
+        </w:numPr>
+      </w:pPr>
+      <w:r>
+        <w:t xml:space="preserve">Incorporar ao processo práticas do </w:t>
+      </w:r>
+      <w:proofErr w:type="spellStart"/>
+      <w:r>
+        <w:t>eXtreme</w:t>
+      </w:r>
+      <w:proofErr w:type="spellEnd"/>
+      <w:r>
+        <w:t xml:space="preserve"> </w:t>
+      </w:r>
+      <w:proofErr w:type="spellStart"/>
+      <w:r>
+        <w:t>Programming</w:t>
+      </w:r>
+      <w:proofErr w:type="spellEnd"/>
+      <w:r>
+        <w:t xml:space="preserve"> como o TDD, equipe auto gerenciável, nivelamento de conhecimento da equipe entre outros.</w:t>
+      </w:r>
+    </w:p>
+    <w:p>
+      <w:pPr>
+        <w:pStyle w:val="PargrafodaLista"/>
+        <w:numPr>
+          <w:ilvl w:val="0"/>
+          <w:numId w:val="2"/>
+        </w:numPr>
+      </w:pPr>
+      <w:r>
+        <w:t>Realizar a reorganização da estrutura de repositório.</w:t>
+      </w:r>
+    </w:p>
+    <w:p>
+      <w:pPr>
+        <w:pStyle w:val="PargrafodaLista"/>
+        <w:numPr>
+          <w:ilvl w:val="0"/>
+          <w:numId w:val="2"/>
+        </w:numPr>
+      </w:pPr>
+      <w:r>
+        <w:t>Definir um padrão de código e uma ferramenta para automatizar a verificação o mesmo (</w:t>
+      </w:r>
+      <w:proofErr w:type="spellStart"/>
+      <w:r>
+        <w:t>CodeSniffer</w:t>
+      </w:r>
+      <w:proofErr w:type="spellEnd"/>
+      <w:r>
+        <w:t>).</w:t>
+      </w:r>
+    </w:p>
+    <w:p>
+      <w:pPr>
+        <w:pStyle w:val="PargrafodaLista"/>
+        <w:numPr>
+          <w:ilvl w:val="0"/>
+          <w:numId w:val="2"/>
+        </w:numPr>
+      </w:pPr>
+      <w:r>
+        <w:t>Definir uma ferramenta de Integração Contínua (</w:t>
+      </w:r>
+      <w:proofErr w:type="spellStart"/>
+      <w:r>
+        <w:t>Travis</w:t>
+      </w:r>
+      <w:proofErr w:type="spellEnd"/>
+      <w:r>
+        <w:t xml:space="preserve"> CI).</w:t>
+      </w:r>
+    </w:p>
+    <w:p>
+      <w:pPr>
+        <w:pStyle w:val="PargrafodaLista"/>
+        <w:numPr>
+          <w:ilvl w:val="0"/>
+          <w:numId w:val="2"/>
+        </w:numPr>
+      </w:pPr>
+      <w:r>
+        <w:t>Definir uma ferramenta de verificação do padrão de código no repositório (</w:t>
+      </w:r>
+      <w:proofErr w:type="spellStart"/>
+      <w:r>
+        <w:t>Code</w:t>
+      </w:r>
+      <w:proofErr w:type="spellEnd"/>
+      <w:r>
+        <w:t xml:space="preserve"> </w:t>
+      </w:r>
+      <w:proofErr w:type="spellStart"/>
+      <w:r>
+        <w:t>Climate</w:t>
+      </w:r>
+      <w:proofErr w:type="spellEnd"/>
+      <w:r>
+        <w:t>).</w:t>
       </w:r>
     </w:p>
     <w:p/>
@@ -4352,15 +4554,16 @@
           <w:sz w:val="28"/>
           <w:szCs w:val="26"/>
         </w:rPr>
-        <w:t>19/05/2016</w:t>
-      </w:r>
-    </w:p>
-    <w:p>
-      <w:r>
-        <w:t xml:space="preserve">Não </w:t>
-      </w:r>
-      <w:r>
-        <w:t>ocorrido ainda.</w:t>
+        <w:t>09/12</w:t>
+      </w:r>
+      <w:r>
+        <w:rPr>
+          <w:rFonts w:ascii="Arial" w:hAnsi="Arial" w:cs="Arial"/>
+          <w:b/>
+          <w:sz w:val="28"/>
+          <w:szCs w:val="26"/>
+        </w:rPr>
+        <w:t>/2016</w:t>
       </w:r>
     </w:p>
     <w:p>
@@ -4368,6 +4571,37 @@
         <w:spacing w:before="0" w:after="160" w:line="259" w:lineRule="auto"/>
         <w:jc w:val="left"/>
       </w:pPr>
+      <w:r>
+        <w:t xml:space="preserve">Essa Sprint foi bastante produtiva, conseguindo deixar o projeto pronto para iniciar o desenvolvimento novamente. Faltou comprometimento por parte da equipe, mas que poderá ser compensado nas próximas </w:t>
+      </w:r>
+      <w:proofErr w:type="spellStart"/>
+      <w:r>
+        <w:t>Sprints</w:t>
+      </w:r>
+      <w:proofErr w:type="spellEnd"/>
+      <w:r>
+        <w:t>.</w:t>
+      </w:r>
+    </w:p>
+    <w:p>
+      <w:pPr>
+        <w:spacing w:before="0" w:after="160" w:line="259" w:lineRule="auto"/>
+        <w:jc w:val="left"/>
+      </w:pPr>
+      <w:r>
+        <w:t>As medições ainda não foram realizadas pelo Gerente de Qualidade, mas os dados foram armazenados para que possa ser feita em breve.</w:t>
+      </w:r>
+    </w:p>
+    <w:p>
+      <w:pPr>
+        <w:spacing w:before="0" w:after="160" w:line="259" w:lineRule="auto"/>
+        <w:jc w:val="left"/>
+      </w:pPr>
+      <w:r>
+        <w:t>O objetivo para a próxima semana é de correção dos problemas presentes no sistema para em seguida começar o desenvolvimento de novas funcionalidades.</w:t>
+      </w:r>
+      <w:bookmarkStart w:id="0" w:name="_GoBack"/>
+      <w:bookmarkEnd w:id="0"/>
       <w:r>
         <w:br w:type="page"/>
       </w:r>
@@ -6788,6 +7022,119 @@
 <file path=word/numbering.xml><?xml version="1.0" encoding="utf-8"?>
 <w:numbering xmlns:wpc="http://schemas.microsoft.com/office/word/2010/wordprocessingCanvas" xmlns:cx="http://schemas.microsoft.com/office/drawing/2014/chartex" xmlns:cx1="http://schemas.microsoft.com/office/drawing/2015/9/8/chartex" xmlns:cx2="http://schemas.microsoft.com/office/drawing/2015/10/21/chartex" xmlns:cx3="http://schemas.microsoft.com/office/drawing/2016/5/9/chartex" xmlns:cx4="http://schemas.microsoft.com/office/drawing/2016/5/10/chartex" xmlns:cx5="http://schemas.microsoft.com/office/drawing/2016/5/11/chartex" xmlns:mc="http://schemas.openxmlformats.org/markup-compatibility/2006" xmlns:o="urn:schemas-microsoft-com:office:office" xmlns:r="http://schemas.openxmlformats.org/officeDocument/2006/relationships" xmlns:m="http://schemas.openxmlformats.org/officeDocument/2006/math" xmlns:v="urn:schemas-microsoft-com:vml" xmlns:wp14="http://schemas.microsoft.com/office/word/2010/wordprocessingDrawing" xmlns:wp="http://schemas.openxmlformats.org/drawingml/2006/wordprocessingDrawing" xmlns:w10="urn:schemas-microsoft-com:office:word" xmlns:w="http://schemas.openxmlformats.org/wordprocessingml/2006/main" xmlns:w14="http://schemas.microsoft.com/office/word/2010/wordml" xmlns:w15="http://schemas.microsoft.com/office/word/2012/wordml" xmlns:w16se="http://schemas.microsoft.com/office/word/2015/wordml/symex" xmlns:wpg="http://schemas.microsoft.com/office/word/2010/wordprocessingGroup" xmlns:wpi="http://schemas.microsoft.com/office/word/2010/wordprocessingInk" xmlns:wne="http://schemas.microsoft.com/office/word/2006/wordml" xmlns:wps="http://schemas.microsoft.com/office/word/2010/wordprocessingShape" mc:Ignorable="w14 w15 w16se wp14">
   <w:abstractNum w:abstractNumId="0" w15:restartNumberingAfterBreak="0">
+    <w:nsid w:val="32616DE3"/>
+    <w:multiLevelType w:val="hybridMultilevel"/>
+    <w:tmpl w:val="B8320402"/>
+    <w:lvl w:ilvl="0" w:tplc="04160001">
+      <w:start w:val="1"/>
+      <w:numFmt w:val="bullet"/>
+      <w:lvlText w:val=""/>
+      <w:lvlJc w:val="left"/>
+      <w:pPr>
+        <w:ind w:left="720" w:hanging="360"/>
+      </w:pPr>
+      <w:rPr>
+        <w:rFonts w:ascii="Symbol" w:hAnsi="Symbol" w:hint="default"/>
+      </w:rPr>
+    </w:lvl>
+    <w:lvl w:ilvl="1" w:tplc="04160003" w:tentative="1">
+      <w:start w:val="1"/>
+      <w:numFmt w:val="bullet"/>
+      <w:lvlText w:val="o"/>
+      <w:lvlJc w:val="left"/>
+      <w:pPr>
+        <w:ind w:left="1440" w:hanging="360"/>
+      </w:pPr>
+      <w:rPr>
+        <w:rFonts w:ascii="Courier New" w:hAnsi="Courier New" w:cs="Courier New" w:hint="default"/>
+      </w:rPr>
+    </w:lvl>
+    <w:lvl w:ilvl="2" w:tplc="04160005" w:tentative="1">
+      <w:start w:val="1"/>
+      <w:numFmt w:val="bullet"/>
+      <w:lvlText w:val=""/>
+      <w:lvlJc w:val="left"/>
+      <w:pPr>
+        <w:ind w:left="2160" w:hanging="360"/>
+      </w:pPr>
+      <w:rPr>
+        <w:rFonts w:ascii="Wingdings" w:hAnsi="Wingdings" w:hint="default"/>
+      </w:rPr>
+    </w:lvl>
+    <w:lvl w:ilvl="3" w:tplc="04160001" w:tentative="1">
+      <w:start w:val="1"/>
+      <w:numFmt w:val="bullet"/>
+      <w:lvlText w:val=""/>
+      <w:lvlJc w:val="left"/>
+      <w:pPr>
+        <w:ind w:left="2880" w:hanging="360"/>
+      </w:pPr>
+      <w:rPr>
+        <w:rFonts w:ascii="Symbol" w:hAnsi="Symbol" w:hint="default"/>
+      </w:rPr>
+    </w:lvl>
+    <w:lvl w:ilvl="4" w:tplc="04160003" w:tentative="1">
+      <w:start w:val="1"/>
+      <w:numFmt w:val="bullet"/>
+      <w:lvlText w:val="o"/>
+      <w:lvlJc w:val="left"/>
+      <w:pPr>
+        <w:ind w:left="3600" w:hanging="360"/>
+      </w:pPr>
+      <w:rPr>
+        <w:rFonts w:ascii="Courier New" w:hAnsi="Courier New" w:cs="Courier New" w:hint="default"/>
+      </w:rPr>
+    </w:lvl>
+    <w:lvl w:ilvl="5" w:tplc="04160005" w:tentative="1">
+      <w:start w:val="1"/>
+      <w:numFmt w:val="bullet"/>
+      <w:lvlText w:val=""/>
+      <w:lvlJc w:val="left"/>
+      <w:pPr>
+        <w:ind w:left="4320" w:hanging="360"/>
+      </w:pPr>
+      <w:rPr>
+        <w:rFonts w:ascii="Wingdings" w:hAnsi="Wingdings" w:hint="default"/>
+      </w:rPr>
+    </w:lvl>
+    <w:lvl w:ilvl="6" w:tplc="04160001" w:tentative="1">
+      <w:start w:val="1"/>
+      <w:numFmt w:val="bullet"/>
+      <w:lvlText w:val=""/>
+      <w:lvlJc w:val="left"/>
+      <w:pPr>
+        <w:ind w:left="5040" w:hanging="360"/>
+      </w:pPr>
+      <w:rPr>
+        <w:rFonts w:ascii="Symbol" w:hAnsi="Symbol" w:hint="default"/>
+      </w:rPr>
+    </w:lvl>
+    <w:lvl w:ilvl="7" w:tplc="04160003" w:tentative="1">
+      <w:start w:val="1"/>
+      <w:numFmt w:val="bullet"/>
+      <w:lvlText w:val="o"/>
+      <w:lvlJc w:val="left"/>
+      <w:pPr>
+        <w:ind w:left="5760" w:hanging="360"/>
+      </w:pPr>
+      <w:rPr>
+        <w:rFonts w:ascii="Courier New" w:hAnsi="Courier New" w:cs="Courier New" w:hint="default"/>
+      </w:rPr>
+    </w:lvl>
+    <w:lvl w:ilvl="8" w:tplc="04160005" w:tentative="1">
+      <w:start w:val="1"/>
+      <w:numFmt w:val="bullet"/>
+      <w:lvlText w:val=""/>
+      <w:lvlJc w:val="left"/>
+      <w:pPr>
+        <w:ind w:left="6480" w:hanging="360"/>
+      </w:pPr>
+      <w:rPr>
+        <w:rFonts w:ascii="Wingdings" w:hAnsi="Wingdings" w:hint="default"/>
+      </w:rPr>
+    </w:lvl>
+  </w:abstractNum>
+  <w:abstractNum w:abstractNumId="1" w15:restartNumberingAfterBreak="0">
     <w:nsid w:val="34A12F96"/>
     <w:multiLevelType w:val="hybridMultilevel"/>
     <w:tmpl w:val="80F6C1BC"/>
@@ -6877,6 +7224,9 @@
     </w:lvl>
   </w:abstractNum>
   <w:num w:numId="1">
+    <w:abstractNumId w:val="1"/>
+  </w:num>
+  <w:num w:numId="2">
     <w:abstractNumId w:val="0"/>
   </w:num>
 </w:numbering>
@@ -7005,6 +7355,7 @@
     <w:lsdException w:name="HTML Sample" w:semiHidden="1" w:unhideWhenUsed="1"/>
     <w:lsdException w:name="HTML Typewriter" w:semiHidden="1" w:unhideWhenUsed="1"/>
     <w:lsdException w:name="HTML Variable" w:semiHidden="1" w:unhideWhenUsed="1"/>
+    <w:lsdException w:name="Normal Table" w:semiHidden="1" w:unhideWhenUsed="1"/>
     <w:lsdException w:name="annotation subject" w:semiHidden="1" w:unhideWhenUsed="1"/>
     <w:lsdException w:name="No List" w:semiHidden="1" w:unhideWhenUsed="1"/>
     <w:lsdException w:name="Outline List 1" w:semiHidden="1" w:unhideWhenUsed="1"/>
@@ -7050,9 +7401,11 @@
     <w:lsdException w:name="Table Subtle 1" w:semiHidden="1" w:unhideWhenUsed="1"/>
     <w:lsdException w:name="Table Subtle 2" w:semiHidden="1" w:unhideWhenUsed="1"/>
     <w:lsdException w:name="Table Web 1" w:semiHidden="1" w:unhideWhenUsed="1"/>
+    <w:lsdException w:name="Table Web 2" w:semiHidden="1" w:unhideWhenUsed="1"/>
     <w:lsdException w:name="Table Web 3" w:semiHidden="1" w:unhideWhenUsed="1"/>
     <w:lsdException w:name="Balloon Text" w:semiHidden="1" w:unhideWhenUsed="1"/>
     <w:lsdException w:name="Table Grid" w:uiPriority="39"/>
+    <w:lsdException w:name="Table Theme" w:semiHidden="1" w:unhideWhenUsed="1"/>
     <w:lsdException w:name="Placeholder Text" w:semiHidden="1"/>
     <w:lsdException w:name="No Spacing" w:uiPriority="1" w:qFormat="1"/>
     <w:lsdException w:name="Light Shading" w:uiPriority="60"/>
@@ -7398,6 +7751,17 @@
       <w:u w:val="single"/>
     </w:rPr>
   </w:style>
+  <w:style w:type="paragraph" w:styleId="PargrafodaLista">
+    <w:name w:val="List Paragraph"/>
+    <w:basedOn w:val="Normal"/>
+    <w:uiPriority w:val="34"/>
+    <w:qFormat/>
+    <w:rsid w:val="003B072E"/>
+    <w:pPr>
+      <w:ind w:left="720"/>
+      <w:contextualSpacing/>
+    </w:pPr>
+  </w:style>
 </w:styles>
 </file>
 

</xml_diff>

<commit_message>
Atas de Reunião da Sprint 6 corrigidas
</commit_message>
<xml_diff>
--- a/docs/project/STE_AR_AtasDeReuniao/STE_AR_SPRINT-06.docx
+++ b/docs/project/STE_AR_AtasDeReuniao/STE_AR_SPRINT-06.docx
@@ -3853,7 +3853,21 @@
                 <w:rFonts w:ascii="Arial" w:hAnsi="Arial" w:cs="Arial"/>
                 <w:sz w:val="20"/>
               </w:rPr>
-              <w:t>04/12</w:t>
+              <w:t>28</w:t>
+            </w:r>
+            <w:r>
+              <w:rPr>
+                <w:rFonts w:ascii="Arial" w:hAnsi="Arial" w:cs="Arial"/>
+                <w:sz w:val="20"/>
+              </w:rPr>
+              <w:t>/1</w:t>
+            </w:r>
+            <w:r>
+              <w:rPr>
+                <w:rFonts w:ascii="Arial" w:hAnsi="Arial" w:cs="Arial"/>
+                <w:sz w:val="20"/>
+              </w:rPr>
+              <w:t>1</w:t>
             </w:r>
             <w:r>
               <w:rPr>
@@ -3946,14 +3960,28 @@
                 <w:rFonts w:ascii="Arial" w:hAnsi="Arial" w:cs="Arial"/>
                 <w:sz w:val="20"/>
               </w:rPr>
-              <w:t>12/12</w:t>
+              <w:t>02</w:t>
             </w:r>
             <w:r>
               <w:rPr>
                 <w:rFonts w:ascii="Arial" w:hAnsi="Arial" w:cs="Arial"/>
                 <w:sz w:val="20"/>
               </w:rPr>
-              <w:t>/16</w:t>
+              <w:t>/12/</w:t>
+            </w:r>
+            <w:r>
+              <w:rPr>
+                <w:rFonts w:ascii="Arial" w:hAnsi="Arial" w:cs="Arial"/>
+                <w:sz w:val="20"/>
+              </w:rPr>
+              <w:t>20</w:t>
+            </w:r>
+            <w:r>
+              <w:rPr>
+                <w:rFonts w:ascii="Arial" w:hAnsi="Arial" w:cs="Arial"/>
+                <w:sz w:val="20"/>
+              </w:rPr>
+              <w:t>16</w:t>
             </w:r>
           </w:p>
         </w:tc>
@@ -4129,7 +4157,7 @@
           <w:sz w:val="28"/>
           <w:szCs w:val="26"/>
         </w:rPr>
-        <w:t>4/12</w:t>
+        <w:t>28/11</w:t>
       </w:r>
       <w:r>
         <w:rPr>
@@ -4153,45 +4181,7 @@
         <w:rPr>
           <w:szCs w:val="24"/>
         </w:rPr>
-        <w:t>As histórias de usuário a serem implementadas</w:t>
-      </w:r>
-      <w:r>
-        <w:rPr>
-          <w:szCs w:val="24"/>
-        </w:rPr>
-        <w:t xml:space="preserve"> nessa Sprint foram escolhidas e</w:t>
-      </w:r>
-      <w:r>
-        <w:rPr>
-          <w:szCs w:val="24"/>
-        </w:rPr>
-        <w:t xml:space="preserve"> analisadas </w:t>
-      </w:r>
-      <w:r>
-        <w:rPr>
-          <w:szCs w:val="24"/>
-        </w:rPr>
-        <w:t xml:space="preserve">pela equipe </w:t>
-      </w:r>
-      <w:r>
-        <w:rPr>
-          <w:szCs w:val="24"/>
-        </w:rPr>
-        <w:t xml:space="preserve">e aceitas pelo </w:t>
-      </w:r>
-      <w:proofErr w:type="spellStart"/>
-      <w:r>
-        <w:rPr>
-          <w:szCs w:val="24"/>
-        </w:rPr>
-        <w:t>Scrum</w:t>
-      </w:r>
-      <w:proofErr w:type="spellEnd"/>
-      <w:r>
-        <w:rPr>
-          <w:szCs w:val="24"/>
-        </w:rPr>
-        <w:t xml:space="preserve"> Master</w:t>
+        <w:t xml:space="preserve">O projeto foi retomado após um longo período, devido a isso todos os artefatos precisarão ser reavaliados nessa Sprint. Foram definidas atividades base para guiar a equipe nesse início de projeto. </w:t>
       </w:r>
       <w:r>
         <w:rPr>
@@ -4199,31 +4189,7 @@
           <w:szCs w:val="24"/>
           <w:shd w:val="clear" w:color="auto" w:fill="FFFFFF"/>
         </w:rPr>
-        <w:t xml:space="preserve">. Levou-se </w:t>
-      </w:r>
-      <w:r>
-        <w:rPr>
-          <w:color w:val="000000"/>
-          <w:szCs w:val="24"/>
-          <w:shd w:val="clear" w:color="auto" w:fill="FFFFFF"/>
-        </w:rPr>
-        <w:t>em consideração a dificuldade e habilidade da equipe para a re</w:t>
-      </w:r>
-      <w:r>
-        <w:rPr>
-          <w:color w:val="000000"/>
-          <w:szCs w:val="24"/>
-          <w:shd w:val="clear" w:color="auto" w:fill="FFFFFF"/>
-        </w:rPr>
-        <w:t>alização dos itens apresentados e o alto conhecimento dos desenvolvedores em relação a esse projeto</w:t>
-      </w:r>
-      <w:r>
-        <w:rPr>
-          <w:color w:val="000000"/>
-          <w:szCs w:val="24"/>
-          <w:shd w:val="clear" w:color="auto" w:fill="FFFFFF"/>
-        </w:rPr>
-        <w:t xml:space="preserve">. O </w:t>
+        <w:t xml:space="preserve">O </w:t>
       </w:r>
       <w:proofErr w:type="spellStart"/>
       <w:r>
@@ -4241,7 +4207,23 @@
           <w:szCs w:val="24"/>
           <w:shd w:val="clear" w:color="auto" w:fill="FFFFFF"/>
         </w:rPr>
-        <w:t xml:space="preserve"> Team se comprometeu a realizar os itens selecionados no prazo estabelecido respeitando </w:t>
+        <w:t xml:space="preserve"> Te</w:t>
+      </w:r>
+      <w:r>
+        <w:rPr>
+          <w:color w:val="000000"/>
+          <w:szCs w:val="24"/>
+          <w:shd w:val="clear" w:color="auto" w:fill="FFFFFF"/>
+        </w:rPr>
+        <w:t>am se comprometeu a realizar as atividades selecionada</w:t>
+      </w:r>
+      <w:r>
+        <w:rPr>
+          <w:color w:val="000000"/>
+          <w:szCs w:val="24"/>
+          <w:shd w:val="clear" w:color="auto" w:fill="FFFFFF"/>
+        </w:rPr>
+        <w:t xml:space="preserve">s no prazo estabelecido respeitando </w:t>
       </w:r>
       <w:r>
         <w:rPr>
@@ -4265,7 +4247,23 @@
           <w:szCs w:val="24"/>
           <w:shd w:val="clear" w:color="auto" w:fill="FFFFFF"/>
         </w:rPr>
-        <w:t xml:space="preserve">As tarefas que definem o que deve ser feito para a realização de cada história de usuário foram cadastradas no GitHub e estão </w:t>
+        <w:t xml:space="preserve">As tarefas que definem o que deve ser feito para a </w:t>
+      </w:r>
+      <w:r>
+        <w:rPr>
+          <w:color w:val="000000"/>
+          <w:szCs w:val="24"/>
+          <w:shd w:val="clear" w:color="auto" w:fill="FFFFFF"/>
+        </w:rPr>
+        <w:t>retomada do projeto</w:t>
+      </w:r>
+      <w:r>
+        <w:rPr>
+          <w:color w:val="000000"/>
+          <w:szCs w:val="24"/>
+          <w:shd w:val="clear" w:color="auto" w:fill="FFFFFF"/>
+        </w:rPr>
+        <w:t xml:space="preserve"> foram cadastradas no GitHub e estão </w:t>
       </w:r>
       <w:r>
         <w:rPr>
@@ -4283,6 +4281,8 @@
         </w:rPr>
         <w:t xml:space="preserve"> disposição da Equipe para serem escolhidas e desenvolvidas.</w:t>
       </w:r>
+      <w:bookmarkStart w:id="0" w:name="_GoBack"/>
+      <w:bookmarkEnd w:id="0"/>
     </w:p>
     <w:p>
       <w:pPr>
@@ -4337,7 +4337,16 @@
           <w:sz w:val="28"/>
           <w:szCs w:val="26"/>
         </w:rPr>
-        <w:t>09/12</w:t>
+        <w:t>02</w:t>
+      </w:r>
+      <w:r>
+        <w:rPr>
+          <w:rFonts w:ascii="Arial" w:hAnsi="Arial" w:cs="Arial"/>
+          <w:b/>
+          <w:sz w:val="28"/>
+          <w:szCs w:val="26"/>
+        </w:rPr>
+        <w:t>/12</w:t>
       </w:r>
       <w:r>
         <w:rPr>
@@ -4384,10 +4393,7 @@
         <w:t>Definir os artefatos necessários ao projeto como os requisitos, cronograma, atas de reunião, definição e monitoramento dos riscos</w:t>
       </w:r>
       <w:r>
-        <w:t xml:space="preserve"> </w:t>
-      </w:r>
-      <w:r>
-        <w:t>entre outros artefatos requeridos pelo processo.</w:t>
+        <w:t xml:space="preserve"> entre outros artefatos requeridos pelo processo.</w:t>
       </w:r>
     </w:p>
     <w:p>
@@ -4554,7 +4560,16 @@
           <w:sz w:val="28"/>
           <w:szCs w:val="26"/>
         </w:rPr>
-        <w:t>09/12</w:t>
+        <w:t>02</w:t>
+      </w:r>
+      <w:r>
+        <w:rPr>
+          <w:rFonts w:ascii="Arial" w:hAnsi="Arial" w:cs="Arial"/>
+          <w:b/>
+          <w:sz w:val="28"/>
+          <w:szCs w:val="26"/>
+        </w:rPr>
+        <w:t>/12</w:t>
       </w:r>
       <w:r>
         <w:rPr>
@@ -4600,2414 +4615,6 @@
       <w:r>
         <w:t>O objetivo para a próxima semana é de correção dos problemas presentes no sistema para em seguida começar o desenvolvimento de novas funcionalidades.</w:t>
       </w:r>
-      <w:bookmarkStart w:id="0" w:name="_GoBack"/>
-      <w:bookmarkEnd w:id="0"/>
-      <w:r>
-        <w:br w:type="page"/>
-      </w:r>
-    </w:p>
-    <w:p>
-      <w:pPr>
-        <w:jc w:val="center"/>
-        <w:rPr>
-          <w:rFonts w:ascii="Arial" w:hAnsi="Arial" w:cs="Arial"/>
-          <w:b/>
-          <w:sz w:val="32"/>
-          <w:szCs w:val="26"/>
-        </w:rPr>
-      </w:pPr>
-      <w:r>
-        <w:rPr>
-          <w:rFonts w:ascii="Arial" w:hAnsi="Arial" w:cs="Arial"/>
-          <w:b/>
-          <w:sz w:val="32"/>
-          <w:szCs w:val="26"/>
-        </w:rPr>
-        <w:lastRenderedPageBreak/>
-        <w:t>SPRINT-02</w:t>
-      </w:r>
-    </w:p>
-    <w:p/>
-    <w:p>
-      <w:pPr>
-        <w:rPr>
-          <w:rFonts w:ascii="Arial" w:hAnsi="Arial" w:cs="Arial"/>
-          <w:b/>
-          <w:sz w:val="26"/>
-          <w:szCs w:val="26"/>
-        </w:rPr>
-      </w:pPr>
-      <w:r>
-        <w:rPr>
-          <w:rFonts w:ascii="Arial" w:hAnsi="Arial" w:cs="Arial"/>
-          <w:b/>
-          <w:sz w:val="26"/>
-          <w:szCs w:val="26"/>
-        </w:rPr>
-        <w:t>Sprint Planning 2 – 27/05/2016</w:t>
-      </w:r>
-    </w:p>
-    <w:p>
-      <w:pPr>
-        <w:rPr>
-          <w:color w:val="000000"/>
-          <w:szCs w:val="24"/>
-          <w:shd w:val="clear" w:color="auto" w:fill="FFFFFF"/>
-        </w:rPr>
-      </w:pPr>
-      <w:r>
-        <w:rPr>
-          <w:szCs w:val="24"/>
-        </w:rPr>
-        <w:t>As histórias de usuário a serem implementadas foram</w:t>
-      </w:r>
-      <w:r>
-        <w:rPr>
-          <w:szCs w:val="24"/>
-        </w:rPr>
-        <w:t xml:space="preserve"> passadas pelo </w:t>
-      </w:r>
-      <w:proofErr w:type="spellStart"/>
-      <w:r>
-        <w:rPr>
-          <w:szCs w:val="24"/>
-        </w:rPr>
-        <w:t>Product</w:t>
-      </w:r>
-      <w:proofErr w:type="spellEnd"/>
-      <w:r>
-        <w:rPr>
-          <w:szCs w:val="24"/>
-        </w:rPr>
-        <w:t xml:space="preserve"> </w:t>
-      </w:r>
-      <w:proofErr w:type="spellStart"/>
-      <w:r>
-        <w:rPr>
-          <w:szCs w:val="24"/>
-        </w:rPr>
-        <w:t>Owner</w:t>
-      </w:r>
-      <w:proofErr w:type="spellEnd"/>
-      <w:r>
-        <w:rPr>
-          <w:szCs w:val="24"/>
-        </w:rPr>
-        <w:t xml:space="preserve"> e</w:t>
-      </w:r>
-      <w:r>
-        <w:rPr>
-          <w:szCs w:val="24"/>
-        </w:rPr>
-        <w:t xml:space="preserve"> analisadas e aceitas pelo </w:t>
-      </w:r>
-      <w:proofErr w:type="spellStart"/>
-      <w:r>
-        <w:rPr>
-          <w:szCs w:val="24"/>
-        </w:rPr>
-        <w:t>Scrum</w:t>
-      </w:r>
-      <w:proofErr w:type="spellEnd"/>
-      <w:r>
-        <w:rPr>
-          <w:szCs w:val="24"/>
-        </w:rPr>
-        <w:t xml:space="preserve"> Master e </w:t>
-      </w:r>
-      <w:proofErr w:type="spellStart"/>
-      <w:r>
-        <w:rPr>
-          <w:szCs w:val="24"/>
-        </w:rPr>
-        <w:t>Scrum</w:t>
-      </w:r>
-      <w:proofErr w:type="spellEnd"/>
-      <w:r>
-        <w:rPr>
-          <w:szCs w:val="24"/>
-        </w:rPr>
-        <w:t xml:space="preserve"> Team</w:t>
-      </w:r>
-      <w:r>
-        <w:rPr>
-          <w:szCs w:val="24"/>
-        </w:rPr>
-        <w:t xml:space="preserve">, foi utilizado a técnica Planning </w:t>
-      </w:r>
-      <w:proofErr w:type="spellStart"/>
-      <w:r>
-        <w:rPr>
-          <w:szCs w:val="24"/>
-        </w:rPr>
-        <w:t>Poker</w:t>
-      </w:r>
-      <w:proofErr w:type="spellEnd"/>
-      <w:r>
-        <w:rPr>
-          <w:szCs w:val="24"/>
-        </w:rPr>
-        <w:t xml:space="preserve"> para estimar as histórias de usuários e cada tarefa foi atribuída de acordo com a disponibilidade de horas de cada membro do </w:t>
-      </w:r>
-      <w:proofErr w:type="spellStart"/>
-      <w:r>
-        <w:rPr>
-          <w:szCs w:val="24"/>
-        </w:rPr>
-        <w:t>Scrum</w:t>
-      </w:r>
-      <w:proofErr w:type="spellEnd"/>
-      <w:r>
-        <w:rPr>
-          <w:szCs w:val="24"/>
-        </w:rPr>
-        <w:t xml:space="preserve"> Team. </w:t>
-      </w:r>
-      <w:r>
-        <w:rPr>
-          <w:color w:val="000000"/>
-          <w:szCs w:val="24"/>
-          <w:shd w:val="clear" w:color="auto" w:fill="FFFFFF"/>
-        </w:rPr>
-        <w:t xml:space="preserve">Aspectos técnicos, dúvidas com relação a tecnologia, modo de implementação e pesquisas serviram de base a esta decisão. Levou-se também em consideração a dificuldade e habilidade da equipe para a realização dos itens apresentados, bem como a estimativa do tamanho do Sprint em relação à disponibilidade da equipe. O </w:t>
-      </w:r>
-      <w:proofErr w:type="spellStart"/>
-      <w:r>
-        <w:rPr>
-          <w:color w:val="000000"/>
-          <w:szCs w:val="24"/>
-          <w:shd w:val="clear" w:color="auto" w:fill="FFFFFF"/>
-        </w:rPr>
-        <w:t>Scrum</w:t>
-      </w:r>
-      <w:proofErr w:type="spellEnd"/>
-      <w:r>
-        <w:rPr>
-          <w:color w:val="000000"/>
-          <w:szCs w:val="24"/>
-          <w:shd w:val="clear" w:color="auto" w:fill="FFFFFF"/>
-        </w:rPr>
-        <w:t xml:space="preserve"> Team se comprometeu a realizar os itens selecionados no prazo estabelecido respeitando os objetivos.</w:t>
-      </w:r>
-    </w:p>
-    <w:p>
-      <w:pPr>
-        <w:rPr>
-          <w:color w:val="000000"/>
-          <w:szCs w:val="24"/>
-          <w:shd w:val="clear" w:color="auto" w:fill="FFFFFF"/>
-        </w:rPr>
-      </w:pPr>
-      <w:r>
-        <w:rPr>
-          <w:b/>
-          <w:color w:val="000000"/>
-          <w:szCs w:val="24"/>
-          <w:shd w:val="clear" w:color="auto" w:fill="FFFFFF"/>
-        </w:rPr>
-        <w:t xml:space="preserve">Resultados Planning </w:t>
-      </w:r>
-      <w:proofErr w:type="spellStart"/>
-      <w:r>
-        <w:rPr>
-          <w:b/>
-          <w:color w:val="000000"/>
-          <w:szCs w:val="24"/>
-          <w:shd w:val="clear" w:color="auto" w:fill="FFFFFF"/>
-        </w:rPr>
-        <w:t>Poker</w:t>
-      </w:r>
-      <w:proofErr w:type="spellEnd"/>
-    </w:p>
-    <w:p>
-      <w:pPr>
-        <w:rPr>
-          <w:b/>
-          <w:color w:val="000000"/>
-          <w:szCs w:val="24"/>
-          <w:shd w:val="clear" w:color="auto" w:fill="FFFFFF"/>
-        </w:rPr>
-      </w:pPr>
-    </w:p>
-    <w:p>
-      <w:pPr>
-        <w:rPr>
-          <w:b/>
-          <w:color w:val="000000"/>
-          <w:szCs w:val="24"/>
-          <w:shd w:val="clear" w:color="auto" w:fill="FFFFFF"/>
-        </w:rPr>
-      </w:pPr>
-    </w:p>
-    <w:tbl>
-      <w:tblPr>
-        <w:tblpPr w:leftFromText="141" w:rightFromText="141" w:vertAnchor="text" w:horzAnchor="margin" w:tblpX="-567" w:tblpY="-681"/>
-        <w:tblW w:w="10477" w:type="dxa"/>
-        <w:tblCellMar>
-          <w:left w:w="70" w:type="dxa"/>
-          <w:right w:w="70" w:type="dxa"/>
-        </w:tblCellMar>
-        <w:tblLook w:val="04A0" w:firstRow="1" w:lastRow="0" w:firstColumn="1" w:lastColumn="0" w:noHBand="0" w:noVBand="1"/>
-      </w:tblPr>
-      <w:tblGrid>
-        <w:gridCol w:w="7775"/>
-        <w:gridCol w:w="2702"/>
-      </w:tblGrid>
-      <w:tr>
-        <w:trPr>
-          <w:trHeight w:val="458"/>
-        </w:trPr>
-        <w:tc>
-          <w:tcPr>
-            <w:tcW w:w="10477" w:type="dxa"/>
-            <w:gridSpan w:val="2"/>
-            <w:vMerge w:val="restart"/>
-            <w:tcBorders>
-              <w:top w:val="nil"/>
-              <w:left w:val="nil"/>
-              <w:bottom w:val="nil"/>
-              <w:right w:val="nil"/>
-            </w:tcBorders>
-            <w:vAlign w:val="center"/>
-            <w:hideMark/>
-          </w:tcPr>
-          <w:p>
-            <w:pPr>
-              <w:spacing w:before="0" w:after="0"/>
-              <w:jc w:val="left"/>
-              <w:rPr>
-                <w:rFonts w:ascii="Calibri" w:hAnsi="Calibri"/>
-                <w:b/>
-                <w:bCs/>
-                <w:color w:val="404040"/>
-                <w:sz w:val="36"/>
-                <w:szCs w:val="36"/>
-                <w:lang w:val="en-GB"/>
-              </w:rPr>
-            </w:pPr>
-          </w:p>
-        </w:tc>
-      </w:tr>
-      <w:tr>
-        <w:trPr>
-          <w:trHeight w:val="458"/>
-        </w:trPr>
-        <w:tc>
-          <w:tcPr>
-            <w:tcW w:w="10477" w:type="dxa"/>
-            <w:gridSpan w:val="2"/>
-            <w:vMerge/>
-            <w:tcBorders>
-              <w:top w:val="nil"/>
-              <w:left w:val="nil"/>
-              <w:bottom w:val="nil"/>
-              <w:right w:val="nil"/>
-            </w:tcBorders>
-            <w:vAlign w:val="center"/>
-            <w:hideMark/>
-          </w:tcPr>
-          <w:p>
-            <w:pPr>
-              <w:spacing w:before="0" w:after="0"/>
-              <w:jc w:val="left"/>
-              <w:rPr>
-                <w:rFonts w:ascii="Calibri" w:hAnsi="Calibri"/>
-                <w:b/>
-                <w:bCs/>
-                <w:color w:val="404040"/>
-                <w:sz w:val="36"/>
-                <w:szCs w:val="36"/>
-                <w:lang w:val="en-GB"/>
-              </w:rPr>
-            </w:pPr>
-          </w:p>
-        </w:tc>
-      </w:tr>
-      <w:tr>
-        <w:trPr>
-          <w:trHeight w:val="248"/>
-        </w:trPr>
-        <w:tc>
-          <w:tcPr>
-            <w:tcW w:w="7775" w:type="dxa"/>
-            <w:tcBorders>
-              <w:top w:val="single" w:sz="4" w:space="0" w:color="000000"/>
-              <w:left w:val="single" w:sz="4" w:space="0" w:color="000000"/>
-              <w:bottom w:val="single" w:sz="4" w:space="0" w:color="000000"/>
-              <w:right w:val="single" w:sz="4" w:space="0" w:color="000000"/>
-            </w:tcBorders>
-            <w:shd w:val="clear" w:color="D9D9D9" w:fill="D9D9D9"/>
-            <w:noWrap/>
-            <w:vAlign w:val="bottom"/>
-            <w:hideMark/>
-          </w:tcPr>
-          <w:p>
-            <w:pPr>
-              <w:spacing w:before="0" w:after="0"/>
-              <w:jc w:val="left"/>
-              <w:rPr>
-                <w:rFonts w:ascii="Calibri" w:hAnsi="Calibri"/>
-                <w:b/>
-                <w:bCs/>
-                <w:color w:val="7F7F7F"/>
-                <w:sz w:val="22"/>
-                <w:szCs w:val="22"/>
-              </w:rPr>
-            </w:pPr>
-            <w:r>
-              <w:rPr>
-                <w:rFonts w:ascii="Calibri" w:hAnsi="Calibri"/>
-                <w:b/>
-                <w:bCs/>
-                <w:color w:val="7F7F7F"/>
-                <w:sz w:val="22"/>
-                <w:szCs w:val="22"/>
-              </w:rPr>
-              <w:t>Descrição</w:t>
-            </w:r>
-          </w:p>
-        </w:tc>
-        <w:tc>
-          <w:tcPr>
-            <w:tcW w:w="2702" w:type="dxa"/>
-            <w:tcBorders>
-              <w:top w:val="single" w:sz="4" w:space="0" w:color="000000"/>
-              <w:left w:val="nil"/>
-              <w:bottom w:val="single" w:sz="4" w:space="0" w:color="000000"/>
-              <w:right w:val="single" w:sz="4" w:space="0" w:color="000000"/>
-            </w:tcBorders>
-            <w:shd w:val="clear" w:color="D9D9D9" w:fill="D9D9D9"/>
-            <w:noWrap/>
-            <w:vAlign w:val="bottom"/>
-            <w:hideMark/>
-          </w:tcPr>
-          <w:p>
-            <w:pPr>
-              <w:spacing w:before="0" w:after="0"/>
-              <w:jc w:val="center"/>
-              <w:rPr>
-                <w:rFonts w:ascii="Calibri" w:hAnsi="Calibri"/>
-                <w:b/>
-                <w:bCs/>
-                <w:color w:val="7F7F7F"/>
-                <w:sz w:val="22"/>
-                <w:szCs w:val="22"/>
-              </w:rPr>
-            </w:pPr>
-            <w:r>
-              <w:rPr>
-                <w:rFonts w:ascii="Calibri" w:hAnsi="Calibri"/>
-                <w:b/>
-                <w:bCs/>
-                <w:color w:val="7F7F7F"/>
-                <w:sz w:val="22"/>
-                <w:szCs w:val="22"/>
-              </w:rPr>
-              <w:t>Horas (quantidade)</w:t>
-            </w:r>
-          </w:p>
-        </w:tc>
-      </w:tr>
-      <w:tr>
-        <w:trPr>
-          <w:trHeight w:val="871"/>
-        </w:trPr>
-        <w:tc>
-          <w:tcPr>
-            <w:tcW w:w="7775" w:type="dxa"/>
-            <w:tcBorders>
-              <w:top w:val="nil"/>
-              <w:left w:val="single" w:sz="4" w:space="0" w:color="000000"/>
-              <w:bottom w:val="single" w:sz="4" w:space="0" w:color="000000"/>
-              <w:right w:val="single" w:sz="4" w:space="0" w:color="000000"/>
-            </w:tcBorders>
-            <w:shd w:val="clear" w:color="9FC5E8" w:fill="9FC5E8"/>
-            <w:vAlign w:val="center"/>
-            <w:hideMark/>
-          </w:tcPr>
-          <w:p>
-            <w:pPr>
-              <w:spacing w:before="0" w:after="0"/>
-              <w:jc w:val="left"/>
-              <w:rPr>
-                <w:rFonts w:ascii="Calibri" w:hAnsi="Calibri"/>
-                <w:color w:val="404040"/>
-                <w:sz w:val="22"/>
-                <w:szCs w:val="22"/>
-              </w:rPr>
-            </w:pPr>
-            <w:r>
-              <w:rPr>
-                <w:rFonts w:ascii="Calibri" w:hAnsi="Calibri"/>
-                <w:color w:val="404040"/>
-                <w:sz w:val="22"/>
-                <w:szCs w:val="22"/>
-              </w:rPr>
-              <w:t xml:space="preserve">Modelar e criar conceitos do banco de dados de ano letivo, semestre, disciplina, atividades e provas, considerando suas respectivas </w:t>
-            </w:r>
-            <w:r>
-              <w:rPr>
-                <w:rFonts w:ascii="Calibri" w:hAnsi="Calibri"/>
-                <w:color w:val="404040"/>
-                <w:sz w:val="22"/>
-                <w:szCs w:val="22"/>
-              </w:rPr>
-              <w:t>ligações</w:t>
-            </w:r>
-            <w:r>
-              <w:rPr>
-                <w:rFonts w:ascii="Calibri" w:hAnsi="Calibri"/>
-                <w:color w:val="404040"/>
-                <w:sz w:val="22"/>
-                <w:szCs w:val="22"/>
-              </w:rPr>
-              <w:t xml:space="preserve"> no banco de dados. Os scripts usados para criar o banco devem ser inseridos por meio de documento no diretório de documentos do código. Decisões relativas a aspectos internos dessa tarefa podem ser decididos pelo implementador.</w:t>
-            </w:r>
-          </w:p>
-        </w:tc>
-        <w:tc>
-          <w:tcPr>
-            <w:tcW w:w="2702" w:type="dxa"/>
-            <w:tcBorders>
-              <w:top w:val="nil"/>
-              <w:left w:val="nil"/>
-              <w:bottom w:val="single" w:sz="4" w:space="0" w:color="000000"/>
-              <w:right w:val="single" w:sz="4" w:space="0" w:color="000000"/>
-            </w:tcBorders>
-            <w:shd w:val="clear" w:color="F3F3F3" w:fill="F3F3F3"/>
-            <w:noWrap/>
-            <w:vAlign w:val="center"/>
-            <w:hideMark/>
-          </w:tcPr>
-          <w:p>
-            <w:pPr>
-              <w:spacing w:before="0" w:after="0"/>
-              <w:jc w:val="center"/>
-              <w:rPr>
-                <w:rFonts w:ascii="Calibri" w:hAnsi="Calibri"/>
-                <w:color w:val="404040"/>
-                <w:sz w:val="22"/>
-                <w:szCs w:val="22"/>
-              </w:rPr>
-            </w:pPr>
-            <w:r>
-              <w:rPr>
-                <w:rFonts w:ascii="Calibri" w:hAnsi="Calibri"/>
-                <w:color w:val="404040"/>
-                <w:sz w:val="22"/>
-                <w:szCs w:val="22"/>
-              </w:rPr>
-              <w:t> </w:t>
-            </w:r>
-            <w:r>
-              <w:rPr>
-                <w:rFonts w:ascii="Calibri" w:hAnsi="Calibri"/>
-                <w:color w:val="404040"/>
-                <w:sz w:val="22"/>
-                <w:szCs w:val="22"/>
-              </w:rPr>
-              <w:t>2 horas</w:t>
-            </w:r>
-          </w:p>
-        </w:tc>
-      </w:tr>
-      <w:tr>
-        <w:trPr>
-          <w:trHeight w:val="391"/>
-        </w:trPr>
-        <w:tc>
-          <w:tcPr>
-            <w:tcW w:w="7775" w:type="dxa"/>
-            <w:tcBorders>
-              <w:top w:val="nil"/>
-              <w:left w:val="single" w:sz="4" w:space="0" w:color="000000"/>
-              <w:bottom w:val="single" w:sz="4" w:space="0" w:color="000000"/>
-              <w:right w:val="single" w:sz="4" w:space="0" w:color="000000"/>
-            </w:tcBorders>
-            <w:shd w:val="clear" w:color="9FC5E8" w:fill="9FC5E8"/>
-            <w:vAlign w:val="center"/>
-            <w:hideMark/>
-          </w:tcPr>
-          <w:p>
-            <w:pPr>
-              <w:spacing w:before="0" w:after="0"/>
-              <w:jc w:val="left"/>
-              <w:rPr>
-                <w:rFonts w:ascii="Calibri" w:hAnsi="Calibri"/>
-                <w:color w:val="404040"/>
-                <w:sz w:val="22"/>
-                <w:szCs w:val="22"/>
-              </w:rPr>
-            </w:pPr>
-            <w:r>
-              <w:rPr>
-                <w:rFonts w:ascii="Calibri" w:hAnsi="Calibri"/>
-                <w:color w:val="404040"/>
-                <w:sz w:val="22"/>
-                <w:szCs w:val="22"/>
-              </w:rPr>
-              <w:t xml:space="preserve">Criar </w:t>
-            </w:r>
-            <w:proofErr w:type="spellStart"/>
-            <w:r>
-              <w:rPr>
-                <w:rFonts w:ascii="Calibri" w:hAnsi="Calibri"/>
-                <w:color w:val="404040"/>
-                <w:sz w:val="22"/>
-                <w:szCs w:val="22"/>
-              </w:rPr>
-              <w:t>endpoints</w:t>
-            </w:r>
-            <w:proofErr w:type="spellEnd"/>
-            <w:r>
-              <w:rPr>
-                <w:rFonts w:ascii="Calibri" w:hAnsi="Calibri"/>
-                <w:color w:val="404040"/>
-                <w:sz w:val="22"/>
-                <w:szCs w:val="22"/>
-              </w:rPr>
-              <w:t xml:space="preserve"> na aplicação para um usuário alterar a senha, </w:t>
-            </w:r>
-            <w:proofErr w:type="spellStart"/>
-            <w:r>
-              <w:rPr>
-                <w:rFonts w:ascii="Calibri" w:hAnsi="Calibri"/>
-                <w:color w:val="404040"/>
-                <w:sz w:val="22"/>
-                <w:szCs w:val="22"/>
-              </w:rPr>
-              <w:t>email</w:t>
-            </w:r>
-            <w:proofErr w:type="spellEnd"/>
-            <w:r>
-              <w:rPr>
-                <w:rFonts w:ascii="Calibri" w:hAnsi="Calibri"/>
-                <w:color w:val="404040"/>
-                <w:sz w:val="22"/>
-                <w:szCs w:val="22"/>
-              </w:rPr>
-              <w:t xml:space="preserve"> e seu nome de usuário, não são permitidos usuários iguais. </w:t>
-            </w:r>
-            <w:proofErr w:type="spellStart"/>
-            <w:r>
-              <w:rPr>
-                <w:rFonts w:ascii="Calibri" w:hAnsi="Calibri"/>
-                <w:color w:val="404040"/>
-                <w:sz w:val="22"/>
-                <w:szCs w:val="22"/>
-              </w:rPr>
-              <w:t>Endpoints</w:t>
-            </w:r>
-            <w:proofErr w:type="spellEnd"/>
-            <w:r>
-              <w:rPr>
-                <w:rFonts w:ascii="Calibri" w:hAnsi="Calibri"/>
-                <w:color w:val="404040"/>
-                <w:sz w:val="22"/>
-                <w:szCs w:val="22"/>
-              </w:rPr>
-              <w:t xml:space="preserve"> devem ser documentados no documento de </w:t>
-            </w:r>
-            <w:proofErr w:type="spellStart"/>
-            <w:r>
-              <w:rPr>
-                <w:rFonts w:ascii="Calibri" w:hAnsi="Calibri"/>
-                <w:color w:val="404040"/>
-                <w:sz w:val="22"/>
-                <w:szCs w:val="22"/>
-              </w:rPr>
-              <w:t>endpoints</w:t>
-            </w:r>
-            <w:proofErr w:type="spellEnd"/>
-            <w:r>
-              <w:rPr>
-                <w:rFonts w:ascii="Calibri" w:hAnsi="Calibri"/>
-                <w:color w:val="404040"/>
-                <w:sz w:val="22"/>
-                <w:szCs w:val="22"/>
-              </w:rPr>
-              <w:t>. Decisões relativas a aspectos internos dessa tarefa podem ser decididos pelo implementador.</w:t>
-            </w:r>
-          </w:p>
-        </w:tc>
-        <w:tc>
-          <w:tcPr>
-            <w:tcW w:w="2702" w:type="dxa"/>
-            <w:tcBorders>
-              <w:top w:val="nil"/>
-              <w:left w:val="nil"/>
-              <w:bottom w:val="single" w:sz="4" w:space="0" w:color="000000"/>
-              <w:right w:val="single" w:sz="4" w:space="0" w:color="000000"/>
-            </w:tcBorders>
-            <w:shd w:val="clear" w:color="F3F3F3" w:fill="F3F3F3"/>
-            <w:noWrap/>
-            <w:vAlign w:val="center"/>
-            <w:hideMark/>
-          </w:tcPr>
-          <w:p>
-            <w:pPr>
-              <w:spacing w:before="0" w:after="0"/>
-              <w:jc w:val="center"/>
-              <w:rPr>
-                <w:rFonts w:ascii="Calibri" w:hAnsi="Calibri"/>
-                <w:color w:val="404040"/>
-                <w:sz w:val="22"/>
-                <w:szCs w:val="22"/>
-              </w:rPr>
-            </w:pPr>
-            <w:r>
-              <w:rPr>
-                <w:rFonts w:ascii="Calibri" w:hAnsi="Calibri"/>
-                <w:color w:val="404040"/>
-                <w:sz w:val="22"/>
-                <w:szCs w:val="22"/>
-              </w:rPr>
-              <w:t>6 horas</w:t>
-            </w:r>
-            <w:r>
-              <w:rPr>
-                <w:rFonts w:ascii="Calibri" w:hAnsi="Calibri"/>
-                <w:color w:val="404040"/>
-                <w:sz w:val="22"/>
-                <w:szCs w:val="22"/>
-              </w:rPr>
-              <w:t> </w:t>
-            </w:r>
-          </w:p>
-        </w:tc>
-      </w:tr>
-      <w:tr>
-        <w:trPr>
-          <w:trHeight w:val="392"/>
-        </w:trPr>
-        <w:tc>
-          <w:tcPr>
-            <w:tcW w:w="7775" w:type="dxa"/>
-            <w:tcBorders>
-              <w:top w:val="nil"/>
-              <w:left w:val="single" w:sz="4" w:space="0" w:color="000000"/>
-              <w:bottom w:val="single" w:sz="4" w:space="0" w:color="000000"/>
-              <w:right w:val="single" w:sz="4" w:space="0" w:color="000000"/>
-            </w:tcBorders>
-            <w:shd w:val="clear" w:color="9FC5E8" w:fill="9FC5E8"/>
-            <w:vAlign w:val="center"/>
-            <w:hideMark/>
-          </w:tcPr>
-          <w:p>
-            <w:pPr>
-              <w:spacing w:before="0" w:after="0"/>
-              <w:jc w:val="left"/>
-              <w:rPr>
-                <w:rFonts w:ascii="Calibri" w:hAnsi="Calibri"/>
-                <w:color w:val="404040"/>
-                <w:sz w:val="22"/>
-                <w:szCs w:val="22"/>
-              </w:rPr>
-            </w:pPr>
-            <w:r>
-              <w:rPr>
-                <w:rFonts w:ascii="Calibri" w:hAnsi="Calibri"/>
-                <w:color w:val="404040"/>
-                <w:sz w:val="22"/>
-                <w:szCs w:val="22"/>
-              </w:rPr>
-              <w:t xml:space="preserve">Criar </w:t>
-            </w:r>
-            <w:proofErr w:type="spellStart"/>
-            <w:r>
-              <w:rPr>
-                <w:rFonts w:ascii="Calibri" w:hAnsi="Calibri"/>
-                <w:color w:val="404040"/>
-                <w:sz w:val="22"/>
-                <w:szCs w:val="22"/>
-              </w:rPr>
-              <w:t>endpoints</w:t>
-            </w:r>
-            <w:proofErr w:type="spellEnd"/>
-            <w:r>
-              <w:rPr>
-                <w:rFonts w:ascii="Calibri" w:hAnsi="Calibri"/>
-                <w:color w:val="404040"/>
-                <w:sz w:val="22"/>
-                <w:szCs w:val="22"/>
-              </w:rPr>
-              <w:t>/</w:t>
-            </w:r>
-            <w:proofErr w:type="spellStart"/>
-            <w:r>
-              <w:rPr>
-                <w:rFonts w:ascii="Calibri" w:hAnsi="Calibri"/>
-                <w:color w:val="404040"/>
-                <w:sz w:val="22"/>
-                <w:szCs w:val="22"/>
-              </w:rPr>
-              <w:t>view</w:t>
-            </w:r>
-            <w:proofErr w:type="spellEnd"/>
-            <w:r>
-              <w:rPr>
-                <w:rFonts w:ascii="Calibri" w:hAnsi="Calibri"/>
-                <w:color w:val="404040"/>
-                <w:sz w:val="22"/>
-                <w:szCs w:val="22"/>
-              </w:rPr>
-              <w:t xml:space="preserve"> na aplicação para um usuário recuperar a senha, um e-mail deve ser enviado para o usuário que terá que redefinir sua senha. </w:t>
-            </w:r>
-            <w:proofErr w:type="spellStart"/>
-            <w:r>
-              <w:rPr>
-                <w:rFonts w:ascii="Calibri" w:hAnsi="Calibri"/>
-                <w:color w:val="404040"/>
-                <w:sz w:val="22"/>
-                <w:szCs w:val="22"/>
-              </w:rPr>
-              <w:t>Endpoints</w:t>
-            </w:r>
-            <w:proofErr w:type="spellEnd"/>
-            <w:r>
-              <w:rPr>
-                <w:rFonts w:ascii="Calibri" w:hAnsi="Calibri"/>
-                <w:color w:val="404040"/>
-                <w:sz w:val="22"/>
-                <w:szCs w:val="22"/>
-              </w:rPr>
-              <w:t xml:space="preserve"> devem ser documentados no documento de </w:t>
-            </w:r>
-            <w:proofErr w:type="spellStart"/>
-            <w:r>
-              <w:rPr>
-                <w:rFonts w:ascii="Calibri" w:hAnsi="Calibri"/>
-                <w:color w:val="404040"/>
-                <w:sz w:val="22"/>
-                <w:szCs w:val="22"/>
-              </w:rPr>
-              <w:t>endpoints</w:t>
-            </w:r>
-            <w:proofErr w:type="spellEnd"/>
-            <w:r>
-              <w:rPr>
-                <w:rFonts w:ascii="Calibri" w:hAnsi="Calibri"/>
-                <w:color w:val="404040"/>
-                <w:sz w:val="22"/>
-                <w:szCs w:val="22"/>
-              </w:rPr>
-              <w:t>. Decisões relativas a aspectos internos dessa tarefa podem ser decididos pelo implementador.</w:t>
-            </w:r>
-          </w:p>
-        </w:tc>
-        <w:tc>
-          <w:tcPr>
-            <w:tcW w:w="2702" w:type="dxa"/>
-            <w:tcBorders>
-              <w:top w:val="nil"/>
-              <w:left w:val="nil"/>
-              <w:bottom w:val="single" w:sz="4" w:space="0" w:color="000000"/>
-              <w:right w:val="single" w:sz="4" w:space="0" w:color="000000"/>
-            </w:tcBorders>
-            <w:shd w:val="clear" w:color="F3F3F3" w:fill="F3F3F3"/>
-            <w:noWrap/>
-            <w:vAlign w:val="center"/>
-            <w:hideMark/>
-          </w:tcPr>
-          <w:p>
-            <w:pPr>
-              <w:spacing w:before="0" w:after="0"/>
-              <w:jc w:val="center"/>
-              <w:rPr>
-                <w:rFonts w:ascii="Calibri" w:hAnsi="Calibri"/>
-                <w:color w:val="404040"/>
-                <w:sz w:val="22"/>
-                <w:szCs w:val="22"/>
-              </w:rPr>
-            </w:pPr>
-            <w:r>
-              <w:rPr>
-                <w:rFonts w:ascii="Calibri" w:hAnsi="Calibri"/>
-                <w:color w:val="404040"/>
-                <w:sz w:val="22"/>
-                <w:szCs w:val="22"/>
-              </w:rPr>
-              <w:t>7 horas</w:t>
-            </w:r>
-            <w:r>
-              <w:rPr>
-                <w:rFonts w:ascii="Calibri" w:hAnsi="Calibri"/>
-                <w:color w:val="404040"/>
-                <w:sz w:val="22"/>
-                <w:szCs w:val="22"/>
-              </w:rPr>
-              <w:t> </w:t>
-            </w:r>
-          </w:p>
-        </w:tc>
-      </w:tr>
-      <w:tr>
-        <w:trPr>
-          <w:trHeight w:val="262"/>
-        </w:trPr>
-        <w:tc>
-          <w:tcPr>
-            <w:tcW w:w="7775" w:type="dxa"/>
-            <w:tcBorders>
-              <w:top w:val="nil"/>
-              <w:left w:val="single" w:sz="4" w:space="0" w:color="000000"/>
-              <w:bottom w:val="single" w:sz="4" w:space="0" w:color="000000"/>
-              <w:right w:val="single" w:sz="4" w:space="0" w:color="000000"/>
-            </w:tcBorders>
-            <w:shd w:val="clear" w:color="9FC5E8" w:fill="9FC5E8"/>
-            <w:vAlign w:val="center"/>
-            <w:hideMark/>
-          </w:tcPr>
-          <w:p>
-            <w:pPr>
-              <w:spacing w:before="0" w:after="0"/>
-              <w:jc w:val="left"/>
-              <w:rPr>
-                <w:rFonts w:ascii="Calibri" w:hAnsi="Calibri"/>
-                <w:color w:val="404040"/>
-                <w:sz w:val="22"/>
-                <w:szCs w:val="22"/>
-              </w:rPr>
-            </w:pPr>
-            <w:r>
-              <w:rPr>
-                <w:rFonts w:ascii="Calibri" w:hAnsi="Calibri"/>
-                <w:color w:val="404040"/>
-                <w:sz w:val="22"/>
-                <w:szCs w:val="22"/>
-              </w:rPr>
-              <w:t xml:space="preserve">Criar </w:t>
-            </w:r>
-            <w:proofErr w:type="spellStart"/>
-            <w:r>
-              <w:rPr>
-                <w:rFonts w:ascii="Calibri" w:hAnsi="Calibri"/>
-                <w:color w:val="404040"/>
-                <w:sz w:val="22"/>
-                <w:szCs w:val="22"/>
-              </w:rPr>
-              <w:t>endpoints</w:t>
-            </w:r>
-            <w:proofErr w:type="spellEnd"/>
-            <w:r>
-              <w:rPr>
-                <w:rFonts w:ascii="Calibri" w:hAnsi="Calibri"/>
-                <w:color w:val="404040"/>
-                <w:sz w:val="22"/>
-                <w:szCs w:val="22"/>
-              </w:rPr>
-              <w:t>/</w:t>
-            </w:r>
-            <w:proofErr w:type="spellStart"/>
-            <w:r>
-              <w:rPr>
-                <w:rFonts w:ascii="Calibri" w:hAnsi="Calibri"/>
-                <w:color w:val="404040"/>
-                <w:sz w:val="22"/>
-                <w:szCs w:val="22"/>
-              </w:rPr>
-              <w:t>view</w:t>
-            </w:r>
-            <w:proofErr w:type="spellEnd"/>
-            <w:r>
-              <w:rPr>
-                <w:rFonts w:ascii="Calibri" w:hAnsi="Calibri"/>
-                <w:color w:val="404040"/>
-                <w:sz w:val="22"/>
-                <w:szCs w:val="22"/>
-              </w:rPr>
-              <w:t xml:space="preserve"> na aplicação para criar um ano letivo e um novo semestre letivo. </w:t>
-            </w:r>
-            <w:proofErr w:type="spellStart"/>
-            <w:r>
-              <w:rPr>
-                <w:rFonts w:ascii="Calibri" w:hAnsi="Calibri"/>
-                <w:color w:val="404040"/>
-                <w:sz w:val="22"/>
-                <w:szCs w:val="22"/>
-              </w:rPr>
-              <w:t>Endpoints</w:t>
-            </w:r>
-            <w:proofErr w:type="spellEnd"/>
-            <w:r>
-              <w:rPr>
-                <w:rFonts w:ascii="Calibri" w:hAnsi="Calibri"/>
-                <w:color w:val="404040"/>
-                <w:sz w:val="22"/>
-                <w:szCs w:val="22"/>
-              </w:rPr>
-              <w:t xml:space="preserve"> devem ser documentados no documento de </w:t>
-            </w:r>
-            <w:proofErr w:type="spellStart"/>
-            <w:r>
-              <w:rPr>
-                <w:rFonts w:ascii="Calibri" w:hAnsi="Calibri"/>
-                <w:color w:val="404040"/>
-                <w:sz w:val="22"/>
-                <w:szCs w:val="22"/>
-              </w:rPr>
-              <w:t>endpoints</w:t>
-            </w:r>
-            <w:proofErr w:type="spellEnd"/>
-            <w:r>
-              <w:rPr>
-                <w:rFonts w:ascii="Calibri" w:hAnsi="Calibri"/>
-                <w:color w:val="404040"/>
-                <w:sz w:val="22"/>
-                <w:szCs w:val="22"/>
-              </w:rPr>
-              <w:t>. Decisões relativas a aspectos internos dessa tarefa podem ser decididos pelo implementador.</w:t>
-            </w:r>
-          </w:p>
-        </w:tc>
-        <w:tc>
-          <w:tcPr>
-            <w:tcW w:w="2702" w:type="dxa"/>
-            <w:tcBorders>
-              <w:top w:val="nil"/>
-              <w:left w:val="nil"/>
-              <w:bottom w:val="single" w:sz="4" w:space="0" w:color="000000"/>
-              <w:right w:val="single" w:sz="4" w:space="0" w:color="000000"/>
-            </w:tcBorders>
-            <w:shd w:val="clear" w:color="F3F3F3" w:fill="F3F3F3"/>
-            <w:noWrap/>
-            <w:vAlign w:val="center"/>
-            <w:hideMark/>
-          </w:tcPr>
-          <w:p>
-            <w:pPr>
-              <w:spacing w:before="0" w:after="0"/>
-              <w:jc w:val="center"/>
-              <w:rPr>
-                <w:rFonts w:ascii="Calibri" w:hAnsi="Calibri"/>
-                <w:color w:val="404040"/>
-                <w:sz w:val="22"/>
-                <w:szCs w:val="22"/>
-              </w:rPr>
-            </w:pPr>
-            <w:r>
-              <w:rPr>
-                <w:rFonts w:ascii="Calibri" w:hAnsi="Calibri"/>
-                <w:color w:val="404040"/>
-                <w:sz w:val="22"/>
-                <w:szCs w:val="22"/>
-              </w:rPr>
-              <w:t>4 horas</w:t>
-            </w:r>
-            <w:r>
-              <w:rPr>
-                <w:rFonts w:ascii="Calibri" w:hAnsi="Calibri"/>
-                <w:color w:val="404040"/>
-                <w:sz w:val="22"/>
-                <w:szCs w:val="22"/>
-              </w:rPr>
-              <w:t> </w:t>
-            </w:r>
-          </w:p>
-        </w:tc>
-      </w:tr>
-      <w:tr>
-        <w:trPr>
-          <w:trHeight w:val="376"/>
-        </w:trPr>
-        <w:tc>
-          <w:tcPr>
-            <w:tcW w:w="7775" w:type="dxa"/>
-            <w:tcBorders>
-              <w:top w:val="nil"/>
-              <w:left w:val="single" w:sz="4" w:space="0" w:color="000000"/>
-              <w:bottom w:val="single" w:sz="4" w:space="0" w:color="000000"/>
-              <w:right w:val="single" w:sz="4" w:space="0" w:color="000000"/>
-            </w:tcBorders>
-            <w:shd w:val="clear" w:color="9FC5E8" w:fill="9FC5E8"/>
-            <w:vAlign w:val="center"/>
-            <w:hideMark/>
-          </w:tcPr>
-          <w:p>
-            <w:pPr>
-              <w:spacing w:before="0" w:after="0"/>
-              <w:jc w:val="left"/>
-              <w:rPr>
-                <w:rFonts w:ascii="Calibri" w:hAnsi="Calibri"/>
-                <w:color w:val="404040"/>
-                <w:sz w:val="22"/>
-                <w:szCs w:val="22"/>
-              </w:rPr>
-            </w:pPr>
-            <w:r>
-              <w:rPr>
-                <w:rFonts w:ascii="Calibri" w:hAnsi="Calibri"/>
-                <w:color w:val="404040"/>
-                <w:sz w:val="22"/>
-                <w:szCs w:val="22"/>
-              </w:rPr>
-              <w:t xml:space="preserve">Criar </w:t>
-            </w:r>
-            <w:proofErr w:type="spellStart"/>
-            <w:r>
-              <w:rPr>
-                <w:rFonts w:ascii="Calibri" w:hAnsi="Calibri"/>
-                <w:color w:val="404040"/>
-                <w:sz w:val="22"/>
-                <w:szCs w:val="22"/>
-              </w:rPr>
-              <w:t>endpoints</w:t>
-            </w:r>
-            <w:proofErr w:type="spellEnd"/>
-            <w:r>
-              <w:rPr>
-                <w:rFonts w:ascii="Calibri" w:hAnsi="Calibri"/>
-                <w:color w:val="404040"/>
-                <w:sz w:val="22"/>
-                <w:szCs w:val="22"/>
-              </w:rPr>
-              <w:t>/</w:t>
-            </w:r>
-            <w:proofErr w:type="spellStart"/>
-            <w:r>
-              <w:rPr>
-                <w:rFonts w:ascii="Calibri" w:hAnsi="Calibri"/>
-                <w:color w:val="404040"/>
-                <w:sz w:val="22"/>
-                <w:szCs w:val="22"/>
-              </w:rPr>
-              <w:t>view</w:t>
-            </w:r>
-            <w:proofErr w:type="spellEnd"/>
-            <w:r>
-              <w:rPr>
-                <w:rFonts w:ascii="Calibri" w:hAnsi="Calibri"/>
-                <w:color w:val="404040"/>
-                <w:sz w:val="22"/>
-                <w:szCs w:val="22"/>
-              </w:rPr>
-              <w:t xml:space="preserve"> na aplicação para criar e associar um horário a uma disciplina. </w:t>
-            </w:r>
-            <w:proofErr w:type="spellStart"/>
-            <w:r>
-              <w:rPr>
-                <w:rFonts w:ascii="Calibri" w:hAnsi="Calibri"/>
-                <w:color w:val="404040"/>
-                <w:sz w:val="22"/>
-                <w:szCs w:val="22"/>
-              </w:rPr>
-              <w:t>Endpoints</w:t>
-            </w:r>
-            <w:proofErr w:type="spellEnd"/>
-            <w:r>
-              <w:rPr>
-                <w:rFonts w:ascii="Calibri" w:hAnsi="Calibri"/>
-                <w:color w:val="404040"/>
-                <w:sz w:val="22"/>
-                <w:szCs w:val="22"/>
-              </w:rPr>
-              <w:t xml:space="preserve"> devem ser documentados no documento de </w:t>
-            </w:r>
-            <w:proofErr w:type="spellStart"/>
-            <w:r>
-              <w:rPr>
-                <w:rFonts w:ascii="Calibri" w:hAnsi="Calibri"/>
-                <w:color w:val="404040"/>
-                <w:sz w:val="22"/>
-                <w:szCs w:val="22"/>
-              </w:rPr>
-              <w:t>endpoints</w:t>
-            </w:r>
-            <w:proofErr w:type="spellEnd"/>
-            <w:r>
-              <w:rPr>
-                <w:rFonts w:ascii="Calibri" w:hAnsi="Calibri"/>
-                <w:color w:val="404040"/>
-                <w:sz w:val="22"/>
-                <w:szCs w:val="22"/>
-              </w:rPr>
-              <w:t>. Decisões relativas a aspectos internos dessa tarefa podem ser decididos pelo implementador.</w:t>
-            </w:r>
-          </w:p>
-        </w:tc>
-        <w:tc>
-          <w:tcPr>
-            <w:tcW w:w="2702" w:type="dxa"/>
-            <w:tcBorders>
-              <w:top w:val="nil"/>
-              <w:left w:val="nil"/>
-              <w:bottom w:val="single" w:sz="4" w:space="0" w:color="000000"/>
-              <w:right w:val="single" w:sz="4" w:space="0" w:color="000000"/>
-            </w:tcBorders>
-            <w:shd w:val="clear" w:color="F3F3F3" w:fill="F3F3F3"/>
-            <w:noWrap/>
-            <w:vAlign w:val="center"/>
-            <w:hideMark/>
-          </w:tcPr>
-          <w:p>
-            <w:pPr>
-              <w:spacing w:before="0" w:after="0"/>
-              <w:jc w:val="center"/>
-              <w:rPr>
-                <w:rFonts w:ascii="Calibri" w:hAnsi="Calibri"/>
-                <w:color w:val="404040"/>
-                <w:sz w:val="22"/>
-                <w:szCs w:val="22"/>
-              </w:rPr>
-            </w:pPr>
-            <w:r>
-              <w:rPr>
-                <w:rFonts w:ascii="Calibri" w:hAnsi="Calibri"/>
-                <w:color w:val="404040"/>
-                <w:sz w:val="22"/>
-                <w:szCs w:val="22"/>
-              </w:rPr>
-              <w:t>4 horas</w:t>
-            </w:r>
-            <w:r>
-              <w:rPr>
-                <w:rFonts w:ascii="Calibri" w:hAnsi="Calibri"/>
-                <w:color w:val="404040"/>
-                <w:sz w:val="22"/>
-                <w:szCs w:val="22"/>
-              </w:rPr>
-              <w:t> </w:t>
-            </w:r>
-          </w:p>
-        </w:tc>
-      </w:tr>
-      <w:tr>
-        <w:trPr>
-          <w:trHeight w:val="204"/>
-        </w:trPr>
-        <w:tc>
-          <w:tcPr>
-            <w:tcW w:w="7775" w:type="dxa"/>
-            <w:tcBorders>
-              <w:top w:val="nil"/>
-              <w:left w:val="single" w:sz="4" w:space="0" w:color="000000"/>
-              <w:bottom w:val="single" w:sz="4" w:space="0" w:color="000000"/>
-              <w:right w:val="single" w:sz="4" w:space="0" w:color="000000"/>
-            </w:tcBorders>
-            <w:shd w:val="clear" w:color="9FC5E8" w:fill="9FC5E8"/>
-            <w:vAlign w:val="center"/>
-            <w:hideMark/>
-          </w:tcPr>
-          <w:p>
-            <w:pPr>
-              <w:spacing w:before="0" w:after="0"/>
-              <w:jc w:val="left"/>
-              <w:rPr>
-                <w:rFonts w:ascii="Calibri" w:hAnsi="Calibri"/>
-                <w:color w:val="404040"/>
-                <w:sz w:val="22"/>
-                <w:szCs w:val="22"/>
-              </w:rPr>
-            </w:pPr>
-            <w:r>
-              <w:rPr>
-                <w:rFonts w:ascii="Calibri" w:hAnsi="Calibri"/>
-                <w:color w:val="404040"/>
-                <w:sz w:val="22"/>
-                <w:szCs w:val="22"/>
-              </w:rPr>
-              <w:t xml:space="preserve">Criar </w:t>
-            </w:r>
-            <w:proofErr w:type="spellStart"/>
-            <w:r>
-              <w:rPr>
-                <w:rFonts w:ascii="Calibri" w:hAnsi="Calibri"/>
-                <w:color w:val="404040"/>
-                <w:sz w:val="22"/>
-                <w:szCs w:val="22"/>
-              </w:rPr>
-              <w:t>endpoints</w:t>
-            </w:r>
-            <w:proofErr w:type="spellEnd"/>
-            <w:r>
-              <w:rPr>
-                <w:rFonts w:ascii="Calibri" w:hAnsi="Calibri"/>
-                <w:color w:val="404040"/>
-                <w:sz w:val="22"/>
-                <w:szCs w:val="22"/>
-              </w:rPr>
-              <w:t>/</w:t>
-            </w:r>
-            <w:proofErr w:type="spellStart"/>
-            <w:r>
-              <w:rPr>
-                <w:rFonts w:ascii="Calibri" w:hAnsi="Calibri"/>
-                <w:color w:val="404040"/>
-                <w:sz w:val="22"/>
-                <w:szCs w:val="22"/>
-              </w:rPr>
-              <w:t>view</w:t>
-            </w:r>
-            <w:proofErr w:type="spellEnd"/>
-            <w:r>
-              <w:rPr>
-                <w:rFonts w:ascii="Calibri" w:hAnsi="Calibri"/>
-                <w:color w:val="404040"/>
-                <w:sz w:val="22"/>
-                <w:szCs w:val="22"/>
-              </w:rPr>
-              <w:t xml:space="preserve"> na aplicação para cadastrar data de provas e trabalhos de uma disciplina. </w:t>
-            </w:r>
-            <w:proofErr w:type="spellStart"/>
-            <w:r>
-              <w:rPr>
-                <w:rFonts w:ascii="Calibri" w:hAnsi="Calibri"/>
-                <w:color w:val="404040"/>
-                <w:sz w:val="22"/>
-                <w:szCs w:val="22"/>
-              </w:rPr>
-              <w:t>Endpoints</w:t>
-            </w:r>
-            <w:proofErr w:type="spellEnd"/>
-            <w:r>
-              <w:rPr>
-                <w:rFonts w:ascii="Calibri" w:hAnsi="Calibri"/>
-                <w:color w:val="404040"/>
-                <w:sz w:val="22"/>
-                <w:szCs w:val="22"/>
-              </w:rPr>
-              <w:t xml:space="preserve"> devem ser documentados no documento de </w:t>
-            </w:r>
-            <w:proofErr w:type="spellStart"/>
-            <w:r>
-              <w:rPr>
-                <w:rFonts w:ascii="Calibri" w:hAnsi="Calibri"/>
-                <w:color w:val="404040"/>
-                <w:sz w:val="22"/>
-                <w:szCs w:val="22"/>
-              </w:rPr>
-              <w:t>endpoints</w:t>
-            </w:r>
-            <w:proofErr w:type="spellEnd"/>
-            <w:r>
-              <w:rPr>
-                <w:rFonts w:ascii="Calibri" w:hAnsi="Calibri"/>
-                <w:color w:val="404040"/>
-                <w:sz w:val="22"/>
-                <w:szCs w:val="22"/>
-              </w:rPr>
-              <w:t>. Decisões relativas a aspectos internos dessa tarefa podem ser decididos pelo implementador.</w:t>
-            </w:r>
-          </w:p>
-        </w:tc>
-        <w:tc>
-          <w:tcPr>
-            <w:tcW w:w="2702" w:type="dxa"/>
-            <w:tcBorders>
-              <w:top w:val="nil"/>
-              <w:left w:val="nil"/>
-              <w:bottom w:val="single" w:sz="4" w:space="0" w:color="000000"/>
-              <w:right w:val="single" w:sz="4" w:space="0" w:color="000000"/>
-            </w:tcBorders>
-            <w:shd w:val="clear" w:color="F3F3F3" w:fill="F3F3F3"/>
-            <w:noWrap/>
-            <w:vAlign w:val="center"/>
-            <w:hideMark/>
-          </w:tcPr>
-          <w:p>
-            <w:pPr>
-              <w:spacing w:before="0" w:after="0"/>
-              <w:jc w:val="center"/>
-              <w:rPr>
-                <w:rFonts w:ascii="Calibri" w:hAnsi="Calibri"/>
-                <w:color w:val="404040"/>
-                <w:sz w:val="22"/>
-                <w:szCs w:val="22"/>
-              </w:rPr>
-            </w:pPr>
-            <w:r>
-              <w:rPr>
-                <w:rFonts w:ascii="Calibri" w:hAnsi="Calibri"/>
-                <w:color w:val="404040"/>
-                <w:sz w:val="22"/>
-                <w:szCs w:val="22"/>
-              </w:rPr>
-              <w:t>4 horas</w:t>
-            </w:r>
-            <w:r>
-              <w:rPr>
-                <w:rFonts w:ascii="Calibri" w:hAnsi="Calibri"/>
-                <w:color w:val="404040"/>
-                <w:sz w:val="22"/>
-                <w:szCs w:val="22"/>
-              </w:rPr>
-              <w:t> </w:t>
-            </w:r>
-          </w:p>
-        </w:tc>
-      </w:tr>
-      <w:tr>
-        <w:trPr>
-          <w:trHeight w:val="956"/>
-        </w:trPr>
-        <w:tc>
-          <w:tcPr>
-            <w:tcW w:w="7775" w:type="dxa"/>
-            <w:tcBorders>
-              <w:top w:val="nil"/>
-              <w:left w:val="single" w:sz="4" w:space="0" w:color="000000"/>
-              <w:bottom w:val="single" w:sz="4" w:space="0" w:color="000000"/>
-              <w:right w:val="single" w:sz="4" w:space="0" w:color="000000"/>
-            </w:tcBorders>
-            <w:shd w:val="clear" w:color="9FC5E8" w:fill="9FC5E8"/>
-            <w:vAlign w:val="center"/>
-            <w:hideMark/>
-          </w:tcPr>
-          <w:p>
-            <w:pPr>
-              <w:spacing w:before="0" w:after="0"/>
-              <w:jc w:val="left"/>
-              <w:rPr>
-                <w:rFonts w:ascii="Calibri" w:hAnsi="Calibri"/>
-                <w:color w:val="404040"/>
-                <w:sz w:val="22"/>
-                <w:szCs w:val="22"/>
-              </w:rPr>
-            </w:pPr>
-            <w:r>
-              <w:rPr>
-                <w:rFonts w:ascii="Calibri" w:hAnsi="Calibri"/>
-                <w:color w:val="404040"/>
-                <w:sz w:val="22"/>
-                <w:szCs w:val="22"/>
-              </w:rPr>
-              <w:t>Criar página (</w:t>
-            </w:r>
-            <w:proofErr w:type="spellStart"/>
-            <w:r>
-              <w:rPr>
-                <w:rFonts w:ascii="Calibri" w:hAnsi="Calibri"/>
-                <w:color w:val="404040"/>
-                <w:sz w:val="22"/>
-                <w:szCs w:val="22"/>
-              </w:rPr>
-              <w:t>view</w:t>
-            </w:r>
-            <w:proofErr w:type="spellEnd"/>
-            <w:r>
-              <w:rPr>
-                <w:rFonts w:ascii="Calibri" w:hAnsi="Calibri"/>
-                <w:color w:val="404040"/>
-                <w:sz w:val="22"/>
-                <w:szCs w:val="22"/>
-              </w:rPr>
-              <w:t xml:space="preserve"> </w:t>
-            </w:r>
-            <w:proofErr w:type="spellStart"/>
-            <w:r>
-              <w:rPr>
-                <w:rFonts w:ascii="Calibri" w:hAnsi="Calibri"/>
-                <w:color w:val="404040"/>
-                <w:sz w:val="22"/>
-                <w:szCs w:val="22"/>
-              </w:rPr>
-              <w:t>laravel</w:t>
-            </w:r>
-            <w:proofErr w:type="spellEnd"/>
-            <w:r>
-              <w:rPr>
-                <w:rFonts w:ascii="Calibri" w:hAnsi="Calibri"/>
-                <w:color w:val="404040"/>
-                <w:sz w:val="22"/>
-                <w:szCs w:val="22"/>
-              </w:rPr>
-              <w:t xml:space="preserve">) para alterar as </w:t>
-            </w:r>
-            <w:r>
-              <w:rPr>
-                <w:rFonts w:ascii="Calibri" w:hAnsi="Calibri"/>
-                <w:color w:val="404040"/>
-                <w:sz w:val="22"/>
-                <w:szCs w:val="22"/>
-              </w:rPr>
-              <w:t>informações</w:t>
-            </w:r>
-            <w:r>
-              <w:rPr>
-                <w:rFonts w:ascii="Calibri" w:hAnsi="Calibri"/>
-                <w:color w:val="404040"/>
-                <w:sz w:val="22"/>
-                <w:szCs w:val="22"/>
-              </w:rPr>
-              <w:t xml:space="preserve"> de </w:t>
-            </w:r>
-            <w:r>
-              <w:rPr>
-                <w:rFonts w:ascii="Calibri" w:hAnsi="Calibri"/>
-                <w:color w:val="404040"/>
-                <w:sz w:val="22"/>
-                <w:szCs w:val="22"/>
-              </w:rPr>
-              <w:t>usuários</w:t>
-            </w:r>
-            <w:r>
-              <w:rPr>
-                <w:rFonts w:ascii="Calibri" w:hAnsi="Calibri"/>
-                <w:color w:val="404040"/>
-                <w:sz w:val="22"/>
-                <w:szCs w:val="22"/>
-              </w:rPr>
-              <w:t xml:space="preserve"> tais como nome de </w:t>
-            </w:r>
-            <w:r>
-              <w:rPr>
-                <w:rFonts w:ascii="Calibri" w:hAnsi="Calibri"/>
-                <w:color w:val="404040"/>
-                <w:sz w:val="22"/>
-                <w:szCs w:val="22"/>
-              </w:rPr>
-              <w:t>usuário</w:t>
-            </w:r>
-            <w:r>
-              <w:rPr>
-                <w:rFonts w:ascii="Calibri" w:hAnsi="Calibri"/>
-                <w:color w:val="404040"/>
-                <w:sz w:val="22"/>
-                <w:szCs w:val="22"/>
-              </w:rPr>
-              <w:t xml:space="preserve">, </w:t>
-            </w:r>
-            <w:proofErr w:type="spellStart"/>
-            <w:r>
-              <w:rPr>
-                <w:rFonts w:ascii="Calibri" w:hAnsi="Calibri"/>
-                <w:color w:val="404040"/>
-                <w:sz w:val="22"/>
-                <w:szCs w:val="22"/>
-              </w:rPr>
-              <w:t>email</w:t>
-            </w:r>
-            <w:proofErr w:type="spellEnd"/>
-            <w:r>
-              <w:rPr>
-                <w:rFonts w:ascii="Calibri" w:hAnsi="Calibri"/>
-                <w:color w:val="404040"/>
-                <w:sz w:val="22"/>
-                <w:szCs w:val="22"/>
-              </w:rPr>
-              <w:t xml:space="preserve"> e senha. Criar uma página que </w:t>
-            </w:r>
-            <w:r>
-              <w:rPr>
-                <w:rFonts w:ascii="Calibri" w:hAnsi="Calibri"/>
-                <w:color w:val="404040"/>
-                <w:sz w:val="22"/>
-                <w:szCs w:val="22"/>
-              </w:rPr>
-              <w:t>será</w:t>
-            </w:r>
-            <w:r>
-              <w:rPr>
-                <w:rFonts w:ascii="Calibri" w:hAnsi="Calibri"/>
-                <w:color w:val="404040"/>
-                <w:sz w:val="22"/>
-                <w:szCs w:val="22"/>
-              </w:rPr>
-              <w:t xml:space="preserve"> acessada </w:t>
-            </w:r>
-            <w:r>
-              <w:rPr>
-                <w:rFonts w:ascii="Calibri" w:hAnsi="Calibri"/>
-                <w:color w:val="404040"/>
-                <w:sz w:val="22"/>
-                <w:szCs w:val="22"/>
-              </w:rPr>
-              <w:t>através</w:t>
-            </w:r>
-            <w:r>
-              <w:rPr>
-                <w:rFonts w:ascii="Calibri" w:hAnsi="Calibri"/>
-                <w:color w:val="404040"/>
-                <w:sz w:val="22"/>
-                <w:szCs w:val="22"/>
-              </w:rPr>
-              <w:t xml:space="preserve"> do menu de </w:t>
-            </w:r>
-            <w:r>
-              <w:rPr>
-                <w:rFonts w:ascii="Calibri" w:hAnsi="Calibri"/>
-                <w:color w:val="404040"/>
-                <w:sz w:val="22"/>
-                <w:szCs w:val="22"/>
-              </w:rPr>
-              <w:t>usuário</w:t>
-            </w:r>
-            <w:r>
-              <w:rPr>
-                <w:rFonts w:ascii="Calibri" w:hAnsi="Calibri"/>
-                <w:color w:val="404040"/>
-                <w:sz w:val="22"/>
-                <w:szCs w:val="22"/>
-              </w:rPr>
-              <w:t xml:space="preserve">. Nessa página deve haver uma </w:t>
-            </w:r>
-            <w:r>
-              <w:rPr>
-                <w:rFonts w:ascii="Calibri" w:hAnsi="Calibri"/>
-                <w:color w:val="404040"/>
-                <w:sz w:val="22"/>
-                <w:szCs w:val="22"/>
-              </w:rPr>
-              <w:t>confirmação</w:t>
-            </w:r>
-            <w:r>
-              <w:rPr>
-                <w:rFonts w:ascii="Calibri" w:hAnsi="Calibri"/>
-                <w:color w:val="404040"/>
-                <w:sz w:val="22"/>
-                <w:szCs w:val="22"/>
-              </w:rPr>
-              <w:t xml:space="preserve"> onde </w:t>
-            </w:r>
-            <w:r>
-              <w:rPr>
-                <w:rFonts w:ascii="Calibri" w:hAnsi="Calibri"/>
-                <w:color w:val="404040"/>
-                <w:sz w:val="22"/>
-                <w:szCs w:val="22"/>
-              </w:rPr>
-              <w:t>será</w:t>
-            </w:r>
-            <w:r>
-              <w:rPr>
-                <w:rFonts w:ascii="Calibri" w:hAnsi="Calibri"/>
-                <w:color w:val="404040"/>
-                <w:sz w:val="22"/>
-                <w:szCs w:val="22"/>
-              </w:rPr>
-              <w:t xml:space="preserve"> solicitada a senha atual do </w:t>
-            </w:r>
-            <w:r>
-              <w:rPr>
-                <w:rFonts w:ascii="Calibri" w:hAnsi="Calibri"/>
-                <w:color w:val="404040"/>
-                <w:sz w:val="22"/>
-                <w:szCs w:val="22"/>
-              </w:rPr>
-              <w:t>usuário</w:t>
-            </w:r>
-            <w:r>
-              <w:rPr>
-                <w:rFonts w:ascii="Calibri" w:hAnsi="Calibri"/>
-                <w:color w:val="404040"/>
-                <w:sz w:val="22"/>
-                <w:szCs w:val="22"/>
-              </w:rPr>
-              <w:t xml:space="preserve"> para que sejam efetuadas as </w:t>
-            </w:r>
-            <w:r>
-              <w:rPr>
-                <w:rFonts w:ascii="Calibri" w:hAnsi="Calibri"/>
-                <w:color w:val="404040"/>
-                <w:sz w:val="22"/>
-                <w:szCs w:val="22"/>
-              </w:rPr>
-              <w:t>alterações</w:t>
-            </w:r>
-            <w:r>
-              <w:rPr>
-                <w:rFonts w:ascii="Calibri" w:hAnsi="Calibri"/>
-                <w:color w:val="404040"/>
-                <w:sz w:val="22"/>
-                <w:szCs w:val="22"/>
-              </w:rPr>
-              <w:t xml:space="preserve"> no cadastro. No formulário, a ação do </w:t>
-            </w:r>
-            <w:proofErr w:type="spellStart"/>
-            <w:r>
-              <w:rPr>
-                <w:rFonts w:ascii="Calibri" w:hAnsi="Calibri"/>
-                <w:color w:val="404040"/>
-                <w:sz w:val="22"/>
-                <w:szCs w:val="22"/>
-              </w:rPr>
-              <w:t>form</w:t>
-            </w:r>
-            <w:proofErr w:type="spellEnd"/>
-            <w:r>
-              <w:rPr>
-                <w:rFonts w:ascii="Calibri" w:hAnsi="Calibri"/>
-                <w:color w:val="404040"/>
-                <w:sz w:val="22"/>
-                <w:szCs w:val="22"/>
-              </w:rPr>
-              <w:t xml:space="preserve"> </w:t>
-            </w:r>
-            <w:proofErr w:type="spellStart"/>
-            <w:r>
-              <w:rPr>
-                <w:rFonts w:ascii="Calibri" w:hAnsi="Calibri"/>
-                <w:color w:val="404040"/>
-                <w:sz w:val="22"/>
-                <w:szCs w:val="22"/>
-              </w:rPr>
-              <w:t>html</w:t>
-            </w:r>
-            <w:proofErr w:type="spellEnd"/>
-            <w:r>
-              <w:rPr>
-                <w:rFonts w:ascii="Calibri" w:hAnsi="Calibri"/>
-                <w:color w:val="404040"/>
-                <w:sz w:val="22"/>
-                <w:szCs w:val="22"/>
-              </w:rPr>
-              <w:t xml:space="preserve"> deve ser um POST nos respectivos </w:t>
-            </w:r>
-            <w:proofErr w:type="spellStart"/>
-            <w:r>
-              <w:rPr>
-                <w:rFonts w:ascii="Calibri" w:hAnsi="Calibri"/>
-                <w:color w:val="404040"/>
-                <w:sz w:val="22"/>
-                <w:szCs w:val="22"/>
-              </w:rPr>
-              <w:t>endpoints</w:t>
-            </w:r>
-            <w:proofErr w:type="spellEnd"/>
-            <w:r>
-              <w:rPr>
-                <w:rFonts w:ascii="Calibri" w:hAnsi="Calibri"/>
-                <w:color w:val="404040"/>
-                <w:sz w:val="22"/>
-                <w:szCs w:val="22"/>
-              </w:rPr>
-              <w:t>. Decisões relativas a aspectos internos dessa tarefa podem ser decididos pelo implementador.</w:t>
-            </w:r>
-          </w:p>
-        </w:tc>
-        <w:tc>
-          <w:tcPr>
-            <w:tcW w:w="2702" w:type="dxa"/>
-            <w:tcBorders>
-              <w:top w:val="nil"/>
-              <w:left w:val="nil"/>
-              <w:bottom w:val="single" w:sz="4" w:space="0" w:color="000000"/>
-              <w:right w:val="single" w:sz="4" w:space="0" w:color="000000"/>
-            </w:tcBorders>
-            <w:shd w:val="clear" w:color="F3F3F3" w:fill="F3F3F3"/>
-            <w:noWrap/>
-            <w:vAlign w:val="center"/>
-            <w:hideMark/>
-          </w:tcPr>
-          <w:p>
-            <w:pPr>
-              <w:spacing w:before="0" w:after="0"/>
-              <w:jc w:val="center"/>
-              <w:rPr>
-                <w:rFonts w:ascii="Calibri" w:hAnsi="Calibri"/>
-                <w:color w:val="404040"/>
-                <w:sz w:val="22"/>
-                <w:szCs w:val="22"/>
-              </w:rPr>
-            </w:pPr>
-            <w:r>
-              <w:rPr>
-                <w:rFonts w:ascii="Calibri" w:hAnsi="Calibri"/>
-                <w:color w:val="404040"/>
-                <w:sz w:val="22"/>
-                <w:szCs w:val="22"/>
-              </w:rPr>
-              <w:t>6 horas</w:t>
-            </w:r>
-            <w:r>
-              <w:rPr>
-                <w:rFonts w:ascii="Calibri" w:hAnsi="Calibri"/>
-                <w:color w:val="404040"/>
-                <w:sz w:val="22"/>
-                <w:szCs w:val="22"/>
-              </w:rPr>
-              <w:t> </w:t>
-            </w:r>
-          </w:p>
-        </w:tc>
-      </w:tr>
-    </w:tbl>
-    <w:p>
-      <w:pPr>
-        <w:pStyle w:val="NormalWeb"/>
-        <w:shd w:val="clear" w:color="auto" w:fill="FFFFFF"/>
-        <w:spacing w:before="90" w:beforeAutospacing="0" w:after="90" w:afterAutospacing="0" w:line="290" w:lineRule="atLeast"/>
-        <w:rPr>
-          <w:rFonts w:ascii="Helvetica" w:hAnsi="Helvetica"/>
-          <w:color w:val="1D2129"/>
-          <w:sz w:val="21"/>
-          <w:szCs w:val="21"/>
-        </w:rPr>
-      </w:pPr>
-    </w:p>
-    <w:p>
-      <w:pPr>
-        <w:rPr>
-          <w:rFonts w:ascii="Arial" w:hAnsi="Arial" w:cs="Arial"/>
-          <w:b/>
-          <w:sz w:val="26"/>
-          <w:szCs w:val="26"/>
-        </w:rPr>
-      </w:pPr>
-      <w:r>
-        <w:rPr>
-          <w:rFonts w:ascii="Arial" w:hAnsi="Arial" w:cs="Arial"/>
-          <w:b/>
-          <w:sz w:val="26"/>
-          <w:szCs w:val="26"/>
-        </w:rPr>
-        <w:t>Sp</w:t>
-      </w:r>
-      <w:r>
-        <w:rPr>
-          <w:rFonts w:ascii="Arial" w:hAnsi="Arial" w:cs="Arial"/>
-          <w:b/>
-          <w:sz w:val="26"/>
-          <w:szCs w:val="26"/>
-        </w:rPr>
-        <w:t xml:space="preserve">rint </w:t>
-      </w:r>
-      <w:proofErr w:type="spellStart"/>
-      <w:r>
-        <w:rPr>
-          <w:rFonts w:ascii="Arial" w:hAnsi="Arial" w:cs="Arial"/>
-          <w:b/>
-          <w:sz w:val="26"/>
-          <w:szCs w:val="26"/>
-        </w:rPr>
-        <w:t>Review</w:t>
-      </w:r>
-      <w:proofErr w:type="spellEnd"/>
-      <w:r>
-        <w:rPr>
-          <w:rFonts w:ascii="Arial" w:hAnsi="Arial" w:cs="Arial"/>
-          <w:b/>
-          <w:sz w:val="26"/>
-          <w:szCs w:val="26"/>
-        </w:rPr>
-        <w:t xml:space="preserve"> 2</w:t>
-      </w:r>
-      <w:r>
-        <w:rPr>
-          <w:rFonts w:ascii="Arial" w:hAnsi="Arial" w:cs="Arial"/>
-          <w:b/>
-          <w:sz w:val="26"/>
-          <w:szCs w:val="26"/>
-        </w:rPr>
-        <w:t xml:space="preserve"> – </w:t>
-      </w:r>
-      <w:r>
-        <w:rPr>
-          <w:rFonts w:ascii="Arial" w:hAnsi="Arial" w:cs="Arial"/>
-          <w:b/>
-          <w:sz w:val="26"/>
-          <w:szCs w:val="26"/>
-        </w:rPr>
-        <w:t>10/06</w:t>
-      </w:r>
-      <w:r>
-        <w:rPr>
-          <w:rFonts w:ascii="Arial" w:hAnsi="Arial" w:cs="Arial"/>
-          <w:b/>
-          <w:sz w:val="26"/>
-          <w:szCs w:val="26"/>
-        </w:rPr>
-        <w:t>/</w:t>
-      </w:r>
-      <w:r>
-        <w:rPr>
-          <w:rFonts w:ascii="Arial" w:hAnsi="Arial" w:cs="Arial"/>
-          <w:b/>
-          <w:sz w:val="26"/>
-          <w:szCs w:val="26"/>
-        </w:rPr>
-        <w:t>2</w:t>
-      </w:r>
-      <w:r>
-        <w:rPr>
-          <w:rFonts w:ascii="Arial" w:hAnsi="Arial" w:cs="Arial"/>
-          <w:b/>
-          <w:sz w:val="26"/>
-          <w:szCs w:val="26"/>
-        </w:rPr>
-        <w:t>0</w:t>
-      </w:r>
-      <w:r>
-        <w:rPr>
-          <w:rFonts w:ascii="Arial" w:hAnsi="Arial" w:cs="Arial"/>
-          <w:b/>
-          <w:sz w:val="26"/>
-          <w:szCs w:val="26"/>
-        </w:rPr>
-        <w:t>1</w:t>
-      </w:r>
-      <w:r>
-        <w:rPr>
-          <w:rFonts w:ascii="Arial" w:hAnsi="Arial" w:cs="Arial"/>
-          <w:b/>
-          <w:sz w:val="26"/>
-          <w:szCs w:val="26"/>
-        </w:rPr>
-        <w:t>6</w:t>
-      </w:r>
-    </w:p>
-    <w:p>
-      <w:r>
-        <w:t xml:space="preserve">Não houve reunião presencial </w:t>
-      </w:r>
-      <w:r>
-        <w:t xml:space="preserve">para esta Sprint, o </w:t>
-      </w:r>
-      <w:proofErr w:type="spellStart"/>
-      <w:r>
-        <w:t>Scrum</w:t>
-      </w:r>
-      <w:proofErr w:type="spellEnd"/>
-      <w:r>
-        <w:t xml:space="preserve"> Master avaliou o que foi feito durante a Sprint e baseando-se nas </w:t>
-      </w:r>
-      <w:hyperlink r:id="rId5" w:history="1">
-        <w:r>
-          <w:rPr>
-            <w:rStyle w:val="Hyperlink"/>
-          </w:rPr>
-          <w:t>Avaliações 360º</w:t>
-        </w:r>
-      </w:hyperlink>
-      <w:r>
-        <w:t xml:space="preserve">  aprovou o resultado do trabalho.</w:t>
-      </w:r>
-    </w:p>
-    <w:p/>
-    <w:p>
-      <w:pPr>
-        <w:rPr>
-          <w:rFonts w:ascii="Arial" w:hAnsi="Arial" w:cs="Arial"/>
-          <w:b/>
-          <w:sz w:val="26"/>
-          <w:szCs w:val="26"/>
-        </w:rPr>
-      </w:pPr>
-      <w:r>
-        <w:rPr>
-          <w:rFonts w:ascii="Arial" w:hAnsi="Arial" w:cs="Arial"/>
-          <w:b/>
-          <w:sz w:val="26"/>
-          <w:szCs w:val="26"/>
-        </w:rPr>
-        <w:t xml:space="preserve">Sprint </w:t>
-      </w:r>
-      <w:proofErr w:type="spellStart"/>
-      <w:r>
-        <w:rPr>
-          <w:rFonts w:ascii="Arial" w:hAnsi="Arial" w:cs="Arial"/>
-          <w:b/>
-          <w:sz w:val="26"/>
-          <w:szCs w:val="26"/>
-        </w:rPr>
-        <w:t>Retrospective</w:t>
-      </w:r>
-      <w:proofErr w:type="spellEnd"/>
-      <w:r>
-        <w:rPr>
-          <w:rFonts w:ascii="Arial" w:hAnsi="Arial" w:cs="Arial"/>
-          <w:b/>
-          <w:sz w:val="26"/>
-          <w:szCs w:val="26"/>
-        </w:rPr>
-        <w:t xml:space="preserve"> 2 – 10/06/2016</w:t>
-      </w:r>
-    </w:p>
-    <w:p>
-      <w:r>
-        <w:t xml:space="preserve">Houve uma colaboração de todos os membros na construção do documento </w:t>
-      </w:r>
-      <w:hyperlink r:id="rId6" w:history="1">
-        <w:r>
-          <w:rPr>
-            <w:rStyle w:val="Hyperlink"/>
-          </w:rPr>
-          <w:t xml:space="preserve">Sprint </w:t>
-        </w:r>
-        <w:proofErr w:type="spellStart"/>
-        <w:r>
-          <w:rPr>
-            <w:rStyle w:val="Hyperlink"/>
-          </w:rPr>
-          <w:t>Retrospective</w:t>
-        </w:r>
-        <w:proofErr w:type="spellEnd"/>
-        <w:r>
-          <w:rPr>
-            <w:rStyle w:val="Hyperlink"/>
-          </w:rPr>
-          <w:t xml:space="preserve"> - 2º Iteração</w:t>
-        </w:r>
-      </w:hyperlink>
-      <w:r>
-        <w:t xml:space="preserve"> que lista as dificuldades e benefícios da Sprint e sugere melhorias para a próxima Sprint.</w:t>
-      </w:r>
-    </w:p>
-    <w:p>
-      <w:pPr>
-        <w:spacing w:before="0" w:after="160" w:line="259" w:lineRule="auto"/>
-        <w:jc w:val="left"/>
-      </w:pPr>
-      <w:r>
-        <w:br w:type="page"/>
-      </w:r>
-    </w:p>
-    <w:p>
-      <w:pPr>
-        <w:jc w:val="center"/>
-        <w:rPr>
-          <w:rFonts w:ascii="Arial" w:hAnsi="Arial" w:cs="Arial"/>
-          <w:b/>
-          <w:sz w:val="32"/>
-          <w:szCs w:val="26"/>
-        </w:rPr>
-      </w:pPr>
-      <w:r>
-        <w:rPr>
-          <w:rFonts w:ascii="Arial" w:hAnsi="Arial" w:cs="Arial"/>
-          <w:b/>
-          <w:sz w:val="32"/>
-          <w:szCs w:val="26"/>
-        </w:rPr>
-        <w:lastRenderedPageBreak/>
-        <w:t>SPRINT-03</w:t>
-      </w:r>
-    </w:p>
-    <w:p/>
-    <w:p>
-      <w:pPr>
-        <w:rPr>
-          <w:rFonts w:ascii="Arial" w:hAnsi="Arial" w:cs="Arial"/>
-          <w:b/>
-          <w:sz w:val="26"/>
-          <w:szCs w:val="26"/>
-        </w:rPr>
-      </w:pPr>
-      <w:r>
-        <w:rPr>
-          <w:rFonts w:ascii="Arial" w:hAnsi="Arial" w:cs="Arial"/>
-          <w:b/>
-          <w:sz w:val="26"/>
-          <w:szCs w:val="26"/>
-        </w:rPr>
-        <w:t>Sprint Planning 3 – 13/06</w:t>
-      </w:r>
-      <w:r>
-        <w:rPr>
-          <w:rFonts w:ascii="Arial" w:hAnsi="Arial" w:cs="Arial"/>
-          <w:b/>
-          <w:sz w:val="26"/>
-          <w:szCs w:val="26"/>
-        </w:rPr>
-        <w:t>/2016</w:t>
-      </w:r>
-    </w:p>
-    <w:p>
-      <w:pPr>
-        <w:rPr>
-          <w:color w:val="000000"/>
-          <w:szCs w:val="24"/>
-          <w:shd w:val="clear" w:color="auto" w:fill="FFFFFF"/>
-        </w:rPr>
-      </w:pPr>
-      <w:r>
-        <w:rPr>
-          <w:szCs w:val="24"/>
-        </w:rPr>
-        <w:t>As histórias de usuário a serem implementadas foram</w:t>
-      </w:r>
-      <w:r>
-        <w:rPr>
-          <w:szCs w:val="24"/>
-        </w:rPr>
-        <w:t xml:space="preserve"> passadas pelo </w:t>
-      </w:r>
-      <w:proofErr w:type="spellStart"/>
-      <w:r>
-        <w:rPr>
-          <w:szCs w:val="24"/>
-        </w:rPr>
-        <w:t>Product</w:t>
-      </w:r>
-      <w:proofErr w:type="spellEnd"/>
-      <w:r>
-        <w:rPr>
-          <w:szCs w:val="24"/>
-        </w:rPr>
-        <w:t xml:space="preserve"> </w:t>
-      </w:r>
-      <w:proofErr w:type="spellStart"/>
-      <w:r>
-        <w:rPr>
-          <w:szCs w:val="24"/>
-        </w:rPr>
-        <w:t>Owner</w:t>
-      </w:r>
-      <w:proofErr w:type="spellEnd"/>
-      <w:r>
-        <w:rPr>
-          <w:szCs w:val="24"/>
-        </w:rPr>
-        <w:t xml:space="preserve"> e</w:t>
-      </w:r>
-      <w:r>
-        <w:rPr>
-          <w:szCs w:val="24"/>
-        </w:rPr>
-        <w:t xml:space="preserve"> analisadas e aceitas pelo </w:t>
-      </w:r>
-      <w:proofErr w:type="spellStart"/>
-      <w:r>
-        <w:rPr>
-          <w:szCs w:val="24"/>
-        </w:rPr>
-        <w:t>Scrum</w:t>
-      </w:r>
-      <w:proofErr w:type="spellEnd"/>
-      <w:r>
-        <w:rPr>
-          <w:szCs w:val="24"/>
-        </w:rPr>
-        <w:t xml:space="preserve"> Master e </w:t>
-      </w:r>
-      <w:proofErr w:type="spellStart"/>
-      <w:r>
-        <w:rPr>
-          <w:szCs w:val="24"/>
-        </w:rPr>
-        <w:t>Scrum</w:t>
-      </w:r>
-      <w:proofErr w:type="spellEnd"/>
-      <w:r>
-        <w:rPr>
-          <w:szCs w:val="24"/>
-        </w:rPr>
-        <w:t xml:space="preserve"> Team</w:t>
-      </w:r>
-      <w:r>
-        <w:rPr>
-          <w:szCs w:val="24"/>
-        </w:rPr>
-        <w:t xml:space="preserve">, foi utilizado a técnica Planning </w:t>
-      </w:r>
-      <w:proofErr w:type="spellStart"/>
-      <w:r>
-        <w:rPr>
-          <w:szCs w:val="24"/>
-        </w:rPr>
-        <w:t>Poker</w:t>
-      </w:r>
-      <w:proofErr w:type="spellEnd"/>
-      <w:r>
-        <w:rPr>
-          <w:szCs w:val="24"/>
-        </w:rPr>
-        <w:t xml:space="preserve"> para estimar as histórias de usuários e cada tarefa foi atribuída de acordo com a disponibilidade de horas de cada membro do </w:t>
-      </w:r>
-      <w:proofErr w:type="spellStart"/>
-      <w:r>
-        <w:rPr>
-          <w:szCs w:val="24"/>
-        </w:rPr>
-        <w:t>Scrum</w:t>
-      </w:r>
-      <w:proofErr w:type="spellEnd"/>
-      <w:r>
-        <w:rPr>
-          <w:szCs w:val="24"/>
-        </w:rPr>
-        <w:t xml:space="preserve"> Team. </w:t>
-      </w:r>
-      <w:r>
-        <w:rPr>
-          <w:color w:val="000000"/>
-          <w:szCs w:val="24"/>
-          <w:shd w:val="clear" w:color="auto" w:fill="FFFFFF"/>
-        </w:rPr>
-        <w:t xml:space="preserve">Aspectos técnicos, dúvidas com relação a tecnologia, modo de implementação e pesquisas serviram de base a esta decisão. Levou-se também em consideração a dificuldade e habilidade da equipe para a realização dos itens apresentados, bem como a estimativa do tamanho do Sprint em relação à disponibilidade da equipe. O </w:t>
-      </w:r>
-      <w:proofErr w:type="spellStart"/>
-      <w:r>
-        <w:rPr>
-          <w:color w:val="000000"/>
-          <w:szCs w:val="24"/>
-          <w:shd w:val="clear" w:color="auto" w:fill="FFFFFF"/>
-        </w:rPr>
-        <w:t>Scrum</w:t>
-      </w:r>
-      <w:proofErr w:type="spellEnd"/>
-      <w:r>
-        <w:rPr>
-          <w:color w:val="000000"/>
-          <w:szCs w:val="24"/>
-          <w:shd w:val="clear" w:color="auto" w:fill="FFFFFF"/>
-        </w:rPr>
-        <w:t xml:space="preserve"> Team se comprometeu a realizar os itens selecionados no prazo estabelecido respeitando os objetivos.</w:t>
-      </w:r>
-    </w:p>
-    <w:p>
-      <w:pPr>
-        <w:rPr>
-          <w:color w:val="000000"/>
-          <w:szCs w:val="24"/>
-          <w:shd w:val="clear" w:color="auto" w:fill="FFFFFF"/>
-        </w:rPr>
-      </w:pPr>
-    </w:p>
-    <w:p>
-      <w:pPr>
-        <w:rPr>
-          <w:color w:val="000000"/>
-          <w:szCs w:val="24"/>
-          <w:shd w:val="clear" w:color="auto" w:fill="FFFFFF"/>
-        </w:rPr>
-      </w:pPr>
-      <w:r>
-        <w:rPr>
-          <w:b/>
-          <w:color w:val="000000"/>
-          <w:szCs w:val="24"/>
-          <w:shd w:val="clear" w:color="auto" w:fill="FFFFFF"/>
-        </w:rPr>
-        <w:t xml:space="preserve">Resultados Planning </w:t>
-      </w:r>
-      <w:proofErr w:type="spellStart"/>
-      <w:r>
-        <w:rPr>
-          <w:b/>
-          <w:color w:val="000000"/>
-          <w:szCs w:val="24"/>
-          <w:shd w:val="clear" w:color="auto" w:fill="FFFFFF"/>
-        </w:rPr>
-        <w:t>Poker</w:t>
-      </w:r>
-      <w:proofErr w:type="spellEnd"/>
-    </w:p>
-    <w:p/>
-    <w:p>
-      <w:pPr>
-        <w:ind w:left="-709"/>
-      </w:pPr>
-      <w:r>
-        <w:rPr>
-          <w:noProof/>
-        </w:rPr>
-        <w:drawing>
-          <wp:inline distT="0" distB="0" distL="0" distR="0" wp14:anchorId="4AD4D192" wp14:editId="260CEE4C">
-            <wp:extent cx="6267389" cy="5781675"/>
-            <wp:effectExtent l="0" t="0" r="635" b="0"/>
-            <wp:docPr id="1" name="Imagem 1"/>
-            <wp:cNvGraphicFramePr>
-              <a:graphicFrameLocks xmlns:a="http://schemas.openxmlformats.org/drawingml/2006/main" noChangeAspect="1"/>
-            </wp:cNvGraphicFramePr>
-            <a:graphic xmlns:a="http://schemas.openxmlformats.org/drawingml/2006/main">
-              <a:graphicData uri="http://schemas.openxmlformats.org/drawingml/2006/picture">
-                <pic:pic xmlns:pic="http://schemas.openxmlformats.org/drawingml/2006/picture">
-                  <pic:nvPicPr>
-                    <pic:cNvPr id="0" name="Picture 1"/>
-                    <pic:cNvPicPr>
-                      <a:picLocks noChangeAspect="1" noChangeArrowheads="1"/>
-                    </pic:cNvPicPr>
-                  </pic:nvPicPr>
-                  <pic:blipFill>
-                    <a:blip r:embed="rId7">
-                      <a:extLst>
-                        <a:ext uri="{28A0092B-C50C-407E-A947-70E740481C1C}">
-                          <a14:useLocalDpi xmlns:a14="http://schemas.microsoft.com/office/drawing/2010/main" val="0"/>
-                        </a:ext>
-                      </a:extLst>
-                    </a:blip>
-                    <a:srcRect/>
-                    <a:stretch>
-                      <a:fillRect/>
-                    </a:stretch>
-                  </pic:blipFill>
-                  <pic:spPr bwMode="auto">
-                    <a:xfrm>
-                      <a:off x="0" y="0"/>
-                      <a:ext cx="6281692" cy="5794870"/>
-                    </a:xfrm>
-                    <a:prstGeom prst="rect">
-                      <a:avLst/>
-                    </a:prstGeom>
-                    <a:noFill/>
-                    <a:ln>
-                      <a:noFill/>
-                    </a:ln>
-                  </pic:spPr>
-                </pic:pic>
-              </a:graphicData>
-            </a:graphic>
-          </wp:inline>
-        </w:drawing>
-      </w:r>
-    </w:p>
-    <w:p>
-      <w:pPr>
-        <w:rPr>
-          <w:rFonts w:ascii="Arial" w:hAnsi="Arial" w:cs="Arial"/>
-          <w:b/>
-          <w:sz w:val="26"/>
-          <w:szCs w:val="26"/>
-        </w:rPr>
-      </w:pPr>
-      <w:r>
-        <w:rPr>
-          <w:rFonts w:ascii="Arial" w:hAnsi="Arial" w:cs="Arial"/>
-          <w:b/>
-          <w:sz w:val="26"/>
-          <w:szCs w:val="26"/>
-        </w:rPr>
-        <w:lastRenderedPageBreak/>
-        <w:t>Sp</w:t>
-      </w:r>
-      <w:r>
-        <w:rPr>
-          <w:rFonts w:ascii="Arial" w:hAnsi="Arial" w:cs="Arial"/>
-          <w:b/>
-          <w:sz w:val="26"/>
-          <w:szCs w:val="26"/>
-        </w:rPr>
-        <w:t xml:space="preserve">rint </w:t>
-      </w:r>
-      <w:proofErr w:type="spellStart"/>
-      <w:r>
-        <w:rPr>
-          <w:rFonts w:ascii="Arial" w:hAnsi="Arial" w:cs="Arial"/>
-          <w:b/>
-          <w:sz w:val="26"/>
-          <w:szCs w:val="26"/>
-        </w:rPr>
-        <w:t>Review</w:t>
-      </w:r>
-      <w:proofErr w:type="spellEnd"/>
-      <w:r>
-        <w:rPr>
-          <w:rFonts w:ascii="Arial" w:hAnsi="Arial" w:cs="Arial"/>
-          <w:b/>
-          <w:sz w:val="26"/>
-          <w:szCs w:val="26"/>
-        </w:rPr>
-        <w:t xml:space="preserve"> 3</w:t>
-      </w:r>
-      <w:r>
-        <w:rPr>
-          <w:rFonts w:ascii="Arial" w:hAnsi="Arial" w:cs="Arial"/>
-          <w:b/>
-          <w:sz w:val="26"/>
-          <w:szCs w:val="26"/>
-        </w:rPr>
-        <w:t xml:space="preserve"> – </w:t>
-      </w:r>
-      <w:r>
-        <w:rPr>
-          <w:rFonts w:ascii="Arial" w:hAnsi="Arial" w:cs="Arial"/>
-          <w:b/>
-          <w:sz w:val="26"/>
-          <w:szCs w:val="26"/>
-        </w:rPr>
-        <w:t>22/06</w:t>
-      </w:r>
-      <w:r>
-        <w:rPr>
-          <w:rFonts w:ascii="Arial" w:hAnsi="Arial" w:cs="Arial"/>
-          <w:b/>
-          <w:sz w:val="26"/>
-          <w:szCs w:val="26"/>
-        </w:rPr>
-        <w:t>/</w:t>
-      </w:r>
-      <w:r>
-        <w:rPr>
-          <w:rFonts w:ascii="Arial" w:hAnsi="Arial" w:cs="Arial"/>
-          <w:b/>
-          <w:sz w:val="26"/>
-          <w:szCs w:val="26"/>
-        </w:rPr>
-        <w:t>2</w:t>
-      </w:r>
-      <w:r>
-        <w:rPr>
-          <w:rFonts w:ascii="Arial" w:hAnsi="Arial" w:cs="Arial"/>
-          <w:b/>
-          <w:sz w:val="26"/>
-          <w:szCs w:val="26"/>
-        </w:rPr>
-        <w:t>0</w:t>
-      </w:r>
-      <w:r>
-        <w:rPr>
-          <w:rFonts w:ascii="Arial" w:hAnsi="Arial" w:cs="Arial"/>
-          <w:b/>
-          <w:sz w:val="26"/>
-          <w:szCs w:val="26"/>
-        </w:rPr>
-        <w:t>1</w:t>
-      </w:r>
-      <w:r>
-        <w:rPr>
-          <w:rFonts w:ascii="Arial" w:hAnsi="Arial" w:cs="Arial"/>
-          <w:b/>
-          <w:sz w:val="26"/>
-          <w:szCs w:val="26"/>
-        </w:rPr>
-        <w:t>6</w:t>
-      </w:r>
-    </w:p>
-    <w:p>
-      <w:r>
-        <w:t>Em execução</w:t>
-      </w:r>
-    </w:p>
-    <w:p/>
-    <w:p>
-      <w:pPr>
-        <w:rPr>
-          <w:rFonts w:ascii="Arial" w:hAnsi="Arial" w:cs="Arial"/>
-          <w:b/>
-          <w:sz w:val="26"/>
-          <w:szCs w:val="26"/>
-        </w:rPr>
-      </w:pPr>
-      <w:r>
-        <w:rPr>
-          <w:rFonts w:ascii="Arial" w:hAnsi="Arial" w:cs="Arial"/>
-          <w:b/>
-          <w:sz w:val="26"/>
-          <w:szCs w:val="26"/>
-        </w:rPr>
-        <w:t xml:space="preserve">Sprint </w:t>
-      </w:r>
-      <w:proofErr w:type="spellStart"/>
-      <w:r>
-        <w:rPr>
-          <w:rFonts w:ascii="Arial" w:hAnsi="Arial" w:cs="Arial"/>
-          <w:b/>
-          <w:sz w:val="26"/>
-          <w:szCs w:val="26"/>
-        </w:rPr>
-        <w:t>Retrospective</w:t>
-      </w:r>
-      <w:proofErr w:type="spellEnd"/>
-      <w:r>
-        <w:rPr>
-          <w:rFonts w:ascii="Arial" w:hAnsi="Arial" w:cs="Arial"/>
-          <w:b/>
-          <w:sz w:val="26"/>
-          <w:szCs w:val="26"/>
-        </w:rPr>
-        <w:t xml:space="preserve"> 3 – 24/06/2016</w:t>
-      </w:r>
-    </w:p>
-    <w:p>
-      <w:r>
-        <w:t>Em execução.</w:t>
-      </w:r>
-    </w:p>
-    <w:p>
-      <w:pPr>
-        <w:ind w:left="-709"/>
-      </w:pPr>
     </w:p>
     <w:sectPr>
       <w:pgSz w:w="11906" w:h="16838"/>

</xml_diff>